<commit_message>
Refactoring del codigo y correcciones en documentación y presentación
</commit_message>
<xml_diff>
--- a/Documentacion/Documentación Trabajo AII Francisco Alé Palacios.docx
+++ b/Documentacion/Documentación Trabajo AII Francisco Alé Palacios.docx
@@ -1140,6 +1140,9 @@
       <w:r>
         <w:t>Noticias actualizadas sobre la liga</w:t>
       </w:r>
+      <w:r>
+        <w:t>.</w:t>
+      </w:r>
     </w:p>
     <w:p>
       <w:pPr>
@@ -1166,7 +1169,13 @@
         <w:t>Además,</w:t>
       </w:r>
       <w:r>
-        <w:t xml:space="preserve"> otro objetivo principal de la aplicación es servir como soporte a los usuarios de las ligas de entrenadores online, los cuales gracias a la aplicación podrán recibir recomendación sobre fichajes a realizar</w:t>
+        <w:t xml:space="preserve"> otro objetivo principal de la aplicación es servir como soporte a los usuarios de las ligas de entrenadores online, los cuales gracias a la aplicación podrán recibir </w:t>
+      </w:r>
+      <w:r>
+        <w:t>recomendaciones</w:t>
+      </w:r>
+      <w:r>
+        <w:t xml:space="preserve"> sobre fichajes a realizar</w:t>
       </w:r>
       <w:r>
         <w:t xml:space="preserve"> en sus respectivos equipos. Estas recomendaciones serán de carácter:</w:t>
@@ -1186,6 +1195,9 @@
       <w:r>
         <w:t>Jugadores similares a otros según su rendimiento actual</w:t>
       </w:r>
+      <w:r>
+        <w:t>.</w:t>
+      </w:r>
     </w:p>
     <w:p>
       <w:pPr>
@@ -1459,7 +1471,13 @@
         <w:t xml:space="preserve"> </w:t>
       </w:r>
       <w:r>
-        <w:t xml:space="preserve">Mediante las herramientas proporcionadas por Django, se construye un sistema de roles de usuario (Visitante. Administrado y Usuario registrado) haciendo uso de tres vistas principales (login, </w:t>
+        <w:t>Mediante las herramientas proporcionadas por Django, se construye un sistema de roles de usuario (Visitante. Administrado</w:t>
+      </w:r>
+      <w:r>
+        <w:t>r</w:t>
+      </w:r>
+      <w:r>
+        <w:t xml:space="preserve"> y Usuario registrado) haciendo uso de tres vistas principales (login, </w:t>
       </w:r>
       <w:r>
         <w:t>r</w:t>
@@ -1525,7 +1543,13 @@
         <w:t xml:space="preserve">: </w:t>
       </w:r>
       <w:r>
-        <w:t>Mediante las puntuaciones realizadas por los usuarios, se construye un sistema de recomendación colaborativo. Además, se realizan cálculos de similaridad entre jugadores según su rendimiento para realizar recomendación de jugadores a fichar por parte de los usuarios de las Liga Fantasy.</w:t>
+        <w:t>Mediante las puntuaciones realizadas por los usuarios, se construye un sistema de recomendación colaborativo. Además, se realizan cálculos de similaridad entre jugadores según su rendimiento para realizar recomendación de jugadores a fichar por parte de los usuarios de las Liga</w:t>
+      </w:r>
+      <w:r>
+        <w:t>s</w:t>
+      </w:r>
+      <w:r>
+        <w:t xml:space="preserve"> Fantasy.</w:t>
       </w:r>
     </w:p>
     <w:p/>
@@ -1952,7 +1976,21 @@
           <w:sz w:val="24"/>
           <w:szCs w:val="24"/>
         </w:rPr>
-        <w:t xml:space="preserve"> tanto para la base de datos como para los índices) y elementos de carácter configuracional como son tratado de las urls, settings, admin, etc.</w:t>
+        <w:t xml:space="preserve"> tanto para la base de datos como para los índices) y elementos de carácter configuracional como son</w:t>
+      </w:r>
+      <w:r>
+        <w:rPr>
+          <w:sz w:val="24"/>
+          <w:szCs w:val="24"/>
+        </w:rPr>
+        <w:t xml:space="preserve"> el </w:t>
+      </w:r>
+      <w:r>
+        <w:rPr>
+          <w:sz w:val="24"/>
+          <w:szCs w:val="24"/>
+        </w:rPr>
+        <w:t>tratado de las urls, settings, admin, etc.</w:t>
       </w:r>
       <w:r>
         <w:rPr>
@@ -2008,22 +2046,85 @@
           <w:sz w:val="24"/>
           <w:szCs w:val="24"/>
         </w:rPr>
-        <w:t>Es una biblioteca que permite otorga un diseño y adopción de la aplicación web más profesional. Haciendo uso de sus elementos se consigue un acabado elegante e intuitivo para la interfaz de usuario de la aplicación.</w:t>
-      </w:r>
-    </w:p>
-    <w:p>
-      <w:pPr>
-        <w:rPr>
-          <w:sz w:val="24"/>
-          <w:szCs w:val="24"/>
-        </w:rPr>
-      </w:pPr>
-      <w:r>
-        <w:rPr>
-          <w:sz w:val="24"/>
-          <w:szCs w:val="24"/>
-        </w:rPr>
-        <w:t>Junto con HTML5 y CSS3 componen el conjunto de tecnologías para realizar la parte de Front-End de la aplicación.</w:t>
+        <w:t xml:space="preserve">Es una biblioteca que permite otorga un diseño y </w:t>
+      </w:r>
+      <w:r>
+        <w:rPr>
+          <w:sz w:val="24"/>
+          <w:szCs w:val="24"/>
+        </w:rPr>
+        <w:t>adaptación</w:t>
+      </w:r>
+      <w:r>
+        <w:rPr>
+          <w:sz w:val="24"/>
+          <w:szCs w:val="24"/>
+        </w:rPr>
+        <w:t xml:space="preserve"> </w:t>
+      </w:r>
+      <w:r>
+        <w:rPr>
+          <w:sz w:val="24"/>
+          <w:szCs w:val="24"/>
+        </w:rPr>
+        <w:t>más profesional</w:t>
+      </w:r>
+      <w:r>
+        <w:rPr>
+          <w:sz w:val="24"/>
+          <w:szCs w:val="24"/>
+        </w:rPr>
+        <w:t xml:space="preserve"> a</w:t>
+      </w:r>
+      <w:r>
+        <w:rPr>
+          <w:sz w:val="24"/>
+          <w:szCs w:val="24"/>
+        </w:rPr>
+        <w:t xml:space="preserve"> la aplicación web. Haciendo uso de sus elementos se consigue un acabado elegante e intuitivo para la interfaz de usuario de la aplicación.</w:t>
+      </w:r>
+    </w:p>
+    <w:p>
+      <w:pPr>
+        <w:rPr>
+          <w:sz w:val="24"/>
+          <w:szCs w:val="24"/>
+        </w:rPr>
+      </w:pPr>
+      <w:r>
+        <w:rPr>
+          <w:sz w:val="24"/>
+          <w:szCs w:val="24"/>
+        </w:rPr>
+        <w:t>Junto con HTML5</w:t>
+      </w:r>
+      <w:r>
+        <w:rPr>
+          <w:sz w:val="24"/>
+          <w:szCs w:val="24"/>
+        </w:rPr>
+        <w:t>,</w:t>
+      </w:r>
+      <w:r>
+        <w:rPr>
+          <w:sz w:val="24"/>
+          <w:szCs w:val="24"/>
+        </w:rPr>
+        <w:t xml:space="preserve"> CSS3</w:t>
+      </w:r>
+      <w:r>
+        <w:rPr>
+          <w:sz w:val="24"/>
+          <w:szCs w:val="24"/>
+        </w:rPr>
+        <w:t xml:space="preserve"> y JavaScript,</w:t>
+      </w:r>
+      <w:r>
+        <w:rPr>
+          <w:sz w:val="24"/>
+          <w:szCs w:val="24"/>
+        </w:rPr>
+        <w:t xml:space="preserve"> componen el conjunto de tecnologías para realizar la parte de Front-End de la aplicación.</w:t>
       </w:r>
     </w:p>
     <w:p>

</xml_diff>

<commit_message>
Arreglo de la documentación
</commit_message>
<xml_diff>
--- a/Documentacion/Documentación Trabajo AII Francisco Alé Palacios.docx
+++ b/Documentacion/Documentación Trabajo AII Francisco Alé Palacios.docx
@@ -2,1014 +2,52 @@
 <file path=word/document.xml><?xml version="1.0" encoding="utf-8"?>
 <w:document xmlns:wpc="http://schemas.microsoft.com/office/word/2010/wordprocessingCanvas" xmlns:cx="http://schemas.microsoft.com/office/drawing/2014/chartex" xmlns:cx1="http://schemas.microsoft.com/office/drawing/2015/9/8/chartex" xmlns:cx2="http://schemas.microsoft.com/office/drawing/2015/10/21/chartex" xmlns:cx3="http://schemas.microsoft.com/office/drawing/2016/5/9/chartex" xmlns:cx4="http://schemas.microsoft.com/office/drawing/2016/5/10/chartex" xmlns:cx5="http://schemas.microsoft.com/office/drawing/2016/5/11/chartex" xmlns:cx6="http://schemas.microsoft.com/office/drawing/2016/5/12/chartex" xmlns:cx7="http://schemas.microsoft.com/office/drawing/2016/5/13/chartex" xmlns:cx8="http://schemas.microsoft.com/office/drawing/2016/5/14/chartex" xmlns:mc="http://schemas.openxmlformats.org/markup-compatibility/2006" xmlns:aink="http://schemas.microsoft.com/office/drawing/2016/ink" xmlns:am3d="http://schemas.microsoft.com/office/drawing/2017/model3d" xmlns:o="urn:schemas-microsoft-com:office:office" xmlns:r="http://schemas.openxmlformats.org/officeDocument/2006/relationships" xmlns:m="http://schemas.openxmlformats.org/officeDocument/2006/math" xmlns:v="urn:schemas-microsoft-com:vml" xmlns:wp14="http://schemas.microsoft.com/office/word/2010/wordprocessingDrawing" xmlns:wp="http://schemas.openxmlformats.org/drawingml/2006/wordprocessingDrawing" xmlns:w10="urn:schemas-microsoft-com:office:word" xmlns:w="http://schemas.openxmlformats.org/wordprocessingml/2006/main" xmlns:w14="http://schemas.microsoft.com/office/word/2010/wordml" xmlns:w15="http://schemas.microsoft.com/office/word/2012/wordml" xmlns:w16cex="http://schemas.microsoft.com/office/word/2018/wordml/cex" xmlns:w16cid="http://schemas.microsoft.com/office/word/2016/wordml/cid" xmlns:w16="http://schemas.microsoft.com/office/word/2018/wordml" xmlns:w16se="http://schemas.microsoft.com/office/word/2015/wordml/symex" xmlns:wpg="http://schemas.microsoft.com/office/word/2010/wordprocessingGroup" xmlns:wpi="http://schemas.microsoft.com/office/word/2010/wordprocessingInk" xmlns:wne="http://schemas.microsoft.com/office/word/2006/wordml" xmlns:wps="http://schemas.microsoft.com/office/word/2010/wordprocessingShape" mc:Ignorable="w14 w15 w16se w16cid w16 w16cex wp14">
   <w:body>
-    <w:sdt>
-      <w:sdtPr>
-        <w:id w:val="-883865437"/>
-        <w:docPartObj>
-          <w:docPartGallery w:val="Cover Pages"/>
-          <w:docPartUnique/>
-        </w:docPartObj>
-      </w:sdtPr>
-      <w:sdtEndPr>
-        <w:rPr>
-          <w:rFonts w:ascii="Arial" w:hAnsi="Arial" w:cs="Arial"/>
-          <w:b/>
-          <w:bCs/>
-          <w:sz w:val="24"/>
-          <w:szCs w:val="24"/>
-        </w:rPr>
-      </w:sdtEndPr>
-      <w:sdtContent>
-        <w:p/>
-        <w:p>
-          <w:pPr>
-            <w:rPr>
-              <w:rFonts w:ascii="Arial" w:eastAsiaTheme="majorEastAsia" w:hAnsi="Arial" w:cs="Arial"/>
-              <w:b/>
-              <w:bCs/>
-              <w:sz w:val="24"/>
-              <w:szCs w:val="24"/>
-            </w:rPr>
-          </w:pPr>
-          <w:r>
-            <w:rPr>
-              <w:noProof/>
-            </w:rPr>
-            <mc:AlternateContent>
-              <mc:Choice Requires="wps">
-                <w:drawing>
-                  <wp:anchor distT="0" distB="0" distL="114300" distR="114300" simplePos="0" relativeHeight="251660288" behindDoc="0" locked="0" layoutInCell="1" allowOverlap="1" wp14:anchorId="7D35AF36" wp14:editId="05E9A3DD">
-                    <wp:simplePos x="0" y="0"/>
-                    <wp:positionH relativeFrom="page">
-                      <wp:posOffset>1152525</wp:posOffset>
-                    </wp:positionH>
-                    <wp:positionV relativeFrom="margin">
-                      <wp:align>center</wp:align>
-                    </wp:positionV>
-                    <wp:extent cx="5553075" cy="1838325"/>
-                    <wp:effectExtent l="0" t="0" r="9525" b="9525"/>
-                    <wp:wrapSquare wrapText="bothSides"/>
-                    <wp:docPr id="113" name="Cuadro de texto 113"/>
-                    <wp:cNvGraphicFramePr/>
-                    <a:graphic xmlns:a="http://schemas.openxmlformats.org/drawingml/2006/main">
-                      <a:graphicData uri="http://schemas.microsoft.com/office/word/2010/wordprocessingShape">
-                        <wps:wsp>
-                          <wps:cNvSpPr txBox="1"/>
-                          <wps:spPr>
-                            <a:xfrm>
-                              <a:off x="0" y="0"/>
-                              <a:ext cx="5553075" cy="1838325"/>
-                            </a:xfrm>
-                            <a:prstGeom prst="rect">
-                              <a:avLst/>
-                            </a:prstGeom>
-                            <a:noFill/>
-                            <a:ln w="6350">
-                              <a:noFill/>
-                            </a:ln>
-                            <a:effectLst/>
-                          </wps:spPr>
-                          <wps:style>
-                            <a:lnRef idx="0">
-                              <a:schemeClr val="accent1"/>
-                            </a:lnRef>
-                            <a:fillRef idx="0">
-                              <a:schemeClr val="accent1"/>
-                            </a:fillRef>
-                            <a:effectRef idx="0">
-                              <a:schemeClr val="accent1"/>
-                            </a:effectRef>
-                            <a:fontRef idx="minor">
-                              <a:schemeClr val="dk1"/>
-                            </a:fontRef>
-                          </wps:style>
-                          <wps:txbx>
-                            <w:txbxContent>
-                              <w:p>
-                                <w:pPr>
-                                  <w:pStyle w:val="Sinespaciado"/>
-                                  <w:jc w:val="right"/>
-                                  <w:rPr>
-                                    <w:b/>
-                                    <w:bCs/>
-                                    <w:caps/>
-                                    <w:color w:val="264356" w:themeColor="text2" w:themeShade="BF"/>
-                                    <w:sz w:val="96"/>
-                                    <w:szCs w:val="96"/>
-                                  </w:rPr>
-                                </w:pPr>
-                                <w:sdt>
-                                  <w:sdtPr>
-                                    <w:rPr>
-                                      <w:b/>
-                                      <w:bCs/>
-                                      <w:caps/>
-                                      <w:color w:val="264356" w:themeColor="text2" w:themeShade="BF"/>
-                                      <w:sz w:val="96"/>
-                                      <w:szCs w:val="96"/>
-                                    </w:rPr>
-                                    <w:alias w:val="Título"/>
-                                    <w:tag w:val=""/>
-                                    <w:id w:val="-1315561441"/>
-                                    <w:dataBinding w:prefixMappings="xmlns:ns0='http://purl.org/dc/elements/1.1/' xmlns:ns1='http://schemas.openxmlformats.org/package/2006/metadata/core-properties' " w:xpath="/ns1:coreProperties[1]/ns0:title[1]" w:storeItemID="{6C3C8BC8-F283-45AE-878A-BAB7291924A1}"/>
-                                    <w:text w:multiLine="1"/>
-                                  </w:sdtPr>
-                                  <w:sdtEndPr/>
-                                  <w:sdtContent>
-                                    <w:r>
-                                      <w:rPr>
-                                        <w:b/>
-                                        <w:bCs/>
-                                        <w:caps/>
-                                        <w:color w:val="264356" w:themeColor="text2" w:themeShade="BF"/>
-                                        <w:sz w:val="96"/>
-                                        <w:szCs w:val="96"/>
-                                      </w:rPr>
-                                      <w:t>TRABAJO DE LA ASIGNATURA</w:t>
-                                    </w:r>
-                                  </w:sdtContent>
-                                </w:sdt>
-                              </w:p>
-                              <w:sdt>
-                                <w:sdtPr>
-                                  <w:rPr>
-                                    <w:b/>
-                                    <w:bCs/>
-                                    <w:smallCaps/>
-                                    <w:color w:val="335B74" w:themeColor="text2"/>
-                                    <w:sz w:val="40"/>
-                                    <w:szCs w:val="40"/>
-                                  </w:rPr>
-                                  <w:alias w:val="Subtítulo"/>
-                                  <w:tag w:val=""/>
-                                  <w:id w:val="1615247542"/>
-                                  <w:dataBinding w:prefixMappings="xmlns:ns0='http://purl.org/dc/elements/1.1/' xmlns:ns1='http://schemas.openxmlformats.org/package/2006/metadata/core-properties' " w:xpath="/ns1:coreProperties[1]/ns0:subject[1]" w:storeItemID="{6C3C8BC8-F283-45AE-878A-BAB7291924A1}"/>
-                                  <w:text/>
-                                </w:sdtPr>
-                                <w:sdtEndPr/>
-                                <w:sdtContent>
-                                  <w:p>
-                                    <w:pPr>
-                                      <w:pStyle w:val="Sinespaciado"/>
-                                      <w:jc w:val="right"/>
-                                      <w:rPr>
-                                        <w:smallCaps/>
-                                        <w:color w:val="335B74" w:themeColor="text2"/>
-                                        <w:sz w:val="40"/>
-                                        <w:szCs w:val="40"/>
-                                      </w:rPr>
-                                    </w:pPr>
-                                    <w:r>
-                                      <w:rPr>
-                                        <w:b/>
-                                        <w:bCs/>
-                                        <w:smallCaps/>
-                                        <w:color w:val="335B74" w:themeColor="text2"/>
-                                        <w:sz w:val="40"/>
-                                        <w:szCs w:val="40"/>
-                                      </w:rPr>
-                                      <w:t>DOCUMENTACIÓN DEL PROYECTO NBAII</w:t>
-                                    </w:r>
-                                  </w:p>
-                                </w:sdtContent>
-                              </w:sdt>
-                            </w:txbxContent>
-                          </wps:txbx>
-                          <wps:bodyPr rot="0" spcFirstLastPara="0" vertOverflow="overflow" horzOverflow="overflow" vert="horz" wrap="square" lIns="0" tIns="0" rIns="0" bIns="0" numCol="1" spcCol="0" rtlCol="0" fromWordArt="0" anchor="b" anchorCtr="0" forceAA="0" compatLnSpc="1">
-                            <a:prstTxWarp prst="textNoShape">
-                              <a:avLst/>
-                            </a:prstTxWarp>
-                            <a:noAutofit/>
-                          </wps:bodyPr>
-                        </wps:wsp>
-                      </a:graphicData>
-                    </a:graphic>
-                    <wp14:sizeRelH relativeFrom="page">
-                      <wp14:pctWidth>0</wp14:pctWidth>
-                    </wp14:sizeRelH>
-                    <wp14:sizeRelV relativeFrom="page">
-                      <wp14:pctHeight>0</wp14:pctHeight>
-                    </wp14:sizeRelV>
-                  </wp:anchor>
-                </w:drawing>
-              </mc:Choice>
-              <mc:Fallback>
-                <w:pict>
-                  <v:shapetype w14:anchorId="7D35AF36" id="_x0000_t202" coordsize="21600,21600" o:spt="202" path="m,l,21600r21600,l21600,xe">
-                    <v:stroke joinstyle="miter"/>
-                    <v:path gradientshapeok="t" o:connecttype="rect"/>
-                  </v:shapetype>
-                  <v:shape id="Cuadro de texto 113" o:spid="_x0000_s1026" type="#_x0000_t202" style="position:absolute;margin-left:90.75pt;margin-top:0;width:437.25pt;height:144.75pt;z-index:251660288;visibility:visible;mso-wrap-style:square;mso-width-percent:0;mso-height-percent:0;mso-wrap-distance-left:9pt;mso-wrap-distance-top:0;mso-wrap-distance-right:9pt;mso-wrap-distance-bottom:0;mso-position-horizontal:absolute;mso-position-horizontal-relative:page;mso-position-vertical:center;mso-position-vertical-relative:margin;mso-width-percent:0;mso-height-percent:0;mso-width-relative:page;mso-height-relative:page;v-text-anchor:bottom" o:gfxdata="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" filled="f" stroked="f" strokeweight=".5pt">
-                    <v:textbox inset="0,0,0,0">
-                      <w:txbxContent>
-                        <w:p>
-                          <w:pPr>
-                            <w:pStyle w:val="Sinespaciado"/>
-                            <w:jc w:val="right"/>
-                            <w:rPr>
-                              <w:b/>
-                              <w:bCs/>
-                              <w:caps/>
-                              <w:color w:val="264356" w:themeColor="text2" w:themeShade="BF"/>
-                              <w:sz w:val="96"/>
-                              <w:szCs w:val="96"/>
-                            </w:rPr>
-                          </w:pPr>
-                          <w:sdt>
-                            <w:sdtPr>
-                              <w:rPr>
-                                <w:b/>
-                                <w:bCs/>
-                                <w:caps/>
-                                <w:color w:val="264356" w:themeColor="text2" w:themeShade="BF"/>
-                                <w:sz w:val="96"/>
-                                <w:szCs w:val="96"/>
-                              </w:rPr>
-                              <w:alias w:val="Título"/>
-                              <w:tag w:val=""/>
-                              <w:id w:val="-1315561441"/>
-                              <w:dataBinding w:prefixMappings="xmlns:ns0='http://purl.org/dc/elements/1.1/' xmlns:ns1='http://schemas.openxmlformats.org/package/2006/metadata/core-properties' " w:xpath="/ns1:coreProperties[1]/ns0:title[1]" w:storeItemID="{6C3C8BC8-F283-45AE-878A-BAB7291924A1}"/>
-                              <w:text w:multiLine="1"/>
-                            </w:sdtPr>
-                            <w:sdtEndPr/>
-                            <w:sdtContent>
-                              <w:r>
-                                <w:rPr>
-                                  <w:b/>
-                                  <w:bCs/>
-                                  <w:caps/>
-                                  <w:color w:val="264356" w:themeColor="text2" w:themeShade="BF"/>
-                                  <w:sz w:val="96"/>
-                                  <w:szCs w:val="96"/>
-                                </w:rPr>
-                                <w:t>TRABAJO DE LA ASIGNATURA</w:t>
-                              </w:r>
-                            </w:sdtContent>
-                          </w:sdt>
-                        </w:p>
-                        <w:sdt>
-                          <w:sdtPr>
-                            <w:rPr>
-                              <w:b/>
-                              <w:bCs/>
-                              <w:smallCaps/>
-                              <w:color w:val="335B74" w:themeColor="text2"/>
-                              <w:sz w:val="40"/>
-                              <w:szCs w:val="40"/>
-                            </w:rPr>
-                            <w:alias w:val="Subtítulo"/>
-                            <w:tag w:val=""/>
-                            <w:id w:val="1615247542"/>
-                            <w:dataBinding w:prefixMappings="xmlns:ns0='http://purl.org/dc/elements/1.1/' xmlns:ns1='http://schemas.openxmlformats.org/package/2006/metadata/core-properties' " w:xpath="/ns1:coreProperties[1]/ns0:subject[1]" w:storeItemID="{6C3C8BC8-F283-45AE-878A-BAB7291924A1}"/>
-                            <w:text/>
-                          </w:sdtPr>
-                          <w:sdtEndPr/>
-                          <w:sdtContent>
-                            <w:p>
-                              <w:pPr>
-                                <w:pStyle w:val="Sinespaciado"/>
-                                <w:jc w:val="right"/>
-                                <w:rPr>
-                                  <w:smallCaps/>
-                                  <w:color w:val="335B74" w:themeColor="text2"/>
-                                  <w:sz w:val="40"/>
-                                  <w:szCs w:val="40"/>
-                                </w:rPr>
-                              </w:pPr>
-                              <w:r>
-                                <w:rPr>
-                                  <w:b/>
-                                  <w:bCs/>
-                                  <w:smallCaps/>
-                                  <w:color w:val="335B74" w:themeColor="text2"/>
-                                  <w:sz w:val="40"/>
-                                  <w:szCs w:val="40"/>
-                                </w:rPr>
-                                <w:t>DOCUMENTACIÓN DEL PROYECTO NBAII</w:t>
-                              </w:r>
-                            </w:p>
-                          </w:sdtContent>
-                        </w:sdt>
-                      </w:txbxContent>
-                    </v:textbox>
-                    <w10:wrap type="square" anchorx="page" anchory="margin"/>
-                  </v:shape>
-                </w:pict>
-              </mc:Fallback>
-            </mc:AlternateContent>
-          </w:r>
-          <w:r>
-            <w:rPr>
-              <w:noProof/>
-            </w:rPr>
-            <mc:AlternateContent>
-              <mc:Choice Requires="wps">
-                <w:drawing>
-                  <wp:anchor distT="0" distB="0" distL="114300" distR="114300" simplePos="0" relativeHeight="251662336" behindDoc="0" locked="0" layoutInCell="1" allowOverlap="1" wp14:anchorId="073BEAA0" wp14:editId="20A4C362">
-                    <wp:simplePos x="0" y="0"/>
-                    <mc:AlternateContent>
-                      <mc:Choice Requires="wp14">
-                        <wp:positionH relativeFrom="page">
-                          <wp14:pctPosHOffset>15000</wp14:pctPosHOffset>
-                        </wp:positionH>
-                      </mc:Choice>
-                      <mc:Fallback>
-                        <wp:positionH relativeFrom="page">
-                          <wp:posOffset>1133475</wp:posOffset>
-                        </wp:positionH>
-                      </mc:Fallback>
-                    </mc:AlternateContent>
-                    <mc:AlternateContent>
-                      <mc:Choice Requires="wp14">
-                        <wp:positionV relativeFrom="page">
-                          <wp14:pctPosVOffset>9100</wp14:pctPosVOffset>
-                        </wp:positionV>
-                      </mc:Choice>
-                      <mc:Fallback>
-                        <wp:positionV relativeFrom="page">
-                          <wp:posOffset>972820</wp:posOffset>
-                        </wp:positionV>
-                      </mc:Fallback>
-                    </mc:AlternateContent>
-                    <wp:extent cx="3660775" cy="3651250"/>
-                    <wp:effectExtent l="0" t="0" r="10160" b="7620"/>
-                    <wp:wrapSquare wrapText="bothSides"/>
-                    <wp:docPr id="111" name="Cuadro de texto 111"/>
-                    <wp:cNvGraphicFramePr/>
-                    <a:graphic xmlns:a="http://schemas.openxmlformats.org/drawingml/2006/main">
-                      <a:graphicData uri="http://schemas.microsoft.com/office/word/2010/wordprocessingShape">
-                        <wps:wsp>
-                          <wps:cNvSpPr txBox="1"/>
-                          <wps:spPr>
-                            <a:xfrm>
-                              <a:off x="0" y="0"/>
-                              <a:ext cx="3660775" cy="3651250"/>
-                            </a:xfrm>
-                            <a:prstGeom prst="rect">
-                              <a:avLst/>
-                            </a:prstGeom>
-                            <a:noFill/>
-                            <a:ln w="6350">
-                              <a:noFill/>
-                            </a:ln>
-                            <a:effectLst/>
-                          </wps:spPr>
-                          <wps:style>
-                            <a:lnRef idx="0">
-                              <a:schemeClr val="accent1"/>
-                            </a:lnRef>
-                            <a:fillRef idx="0">
-                              <a:schemeClr val="accent1"/>
-                            </a:fillRef>
-                            <a:effectRef idx="0">
-                              <a:schemeClr val="accent1"/>
-                            </a:effectRef>
-                            <a:fontRef idx="minor">
-                              <a:schemeClr val="dk1"/>
-                            </a:fontRef>
-                          </wps:style>
-                          <wps:txbx>
-                            <w:txbxContent>
-                              <w:sdt>
-                                <w:sdtPr>
-                                  <w:rPr>
-                                    <w:caps/>
-                                    <w:color w:val="264356" w:themeColor="text2" w:themeShade="BF"/>
-                                    <w:sz w:val="40"/>
-                                    <w:szCs w:val="40"/>
-                                  </w:rPr>
-                                  <w:alias w:val="Fecha de publicación"/>
-                                  <w:tag w:val=""/>
-                                  <w:id w:val="400952559"/>
-                                  <w:dataBinding w:prefixMappings="xmlns:ns0='http://schemas.microsoft.com/office/2006/coverPageProps' " w:xpath="/ns0:CoverPageProperties[1]/ns0:PublishDate[1]" w:storeItemID="{55AF091B-3C7A-41E3-B477-F2FDAA23CFDA}"/>
-                                  <w:date w:fullDate="2021-01-29T00:00:00Z">
-                                    <w:dateFormat w:val="d 'de' MMMM 'de' yyyy"/>
-                                    <w:lid w:val="es-ES"/>
-                                    <w:storeMappedDataAs w:val="dateTime"/>
-                                    <w:calendar w:val="gregorian"/>
-                                  </w:date>
-                                </w:sdtPr>
-                                <w:sdtEndPr/>
-                                <w:sdtContent>
-                                  <w:p>
-                                    <w:pPr>
-                                      <w:pStyle w:val="Sinespaciado"/>
-                                      <w:jc w:val="right"/>
-                                      <w:rPr>
-                                        <w:caps/>
-                                        <w:color w:val="264356" w:themeColor="text2" w:themeShade="BF"/>
-                                        <w:sz w:val="40"/>
-                                        <w:szCs w:val="40"/>
-                                      </w:rPr>
-                                    </w:pPr>
-                                    <w:r>
-                                      <w:rPr>
-                                        <w:caps/>
-                                        <w:color w:val="264356" w:themeColor="text2" w:themeShade="BF"/>
-                                        <w:sz w:val="40"/>
-                                        <w:szCs w:val="40"/>
-                                      </w:rPr>
-                                      <w:t>29 de enero de 2021</w:t>
-                                    </w:r>
-                                  </w:p>
-                                </w:sdtContent>
-                              </w:sdt>
-                            </w:txbxContent>
-                          </wps:txbx>
-                          <wps:bodyPr rot="0" spcFirstLastPara="0" vertOverflow="overflow" horzOverflow="overflow" vert="horz" wrap="square" lIns="0" tIns="0" rIns="0" bIns="0" numCol="1" spcCol="0" rtlCol="0" fromWordArt="0" anchor="b" anchorCtr="0" forceAA="0" compatLnSpc="1">
-                            <a:prstTxWarp prst="textNoShape">
-                              <a:avLst/>
-                            </a:prstTxWarp>
-                            <a:spAutoFit/>
-                          </wps:bodyPr>
-                        </wps:wsp>
-                      </a:graphicData>
-                    </a:graphic>
-                    <wp14:sizeRelH relativeFrom="page">
-                      <wp14:pctWidth>73400</wp14:pctWidth>
-                    </wp14:sizeRelH>
-                    <wp14:sizeRelV relativeFrom="page">
-                      <wp14:pctHeight>36300</wp14:pctHeight>
-                    </wp14:sizeRelV>
-                  </wp:anchor>
-                </w:drawing>
-              </mc:Choice>
-              <mc:Fallback>
-                <w:pict>
-                  <v:shape w14:anchorId="073BEAA0" id="Cuadro de texto 111" o:spid="_x0000_s1027" type="#_x0000_t202" style="position:absolute;margin-left:0;margin-top:0;width:288.25pt;height:287.5pt;z-index:251662336;visibility:visible;mso-wrap-style:square;mso-width-percent:734;mso-height-percent:363;mso-left-percent:150;mso-top-percent:91;mso-wrap-distance-left:9pt;mso-wrap-distance-top:0;mso-wrap-distance-right:9pt;mso-wrap-distance-bottom:0;mso-position-horizontal-relative:page;mso-position-vertical-relative:page;mso-width-percent:734;mso-height-percent:363;mso-left-percent:150;mso-top-percent:91;mso-width-relative:page;mso-height-relative:page;v-text-anchor:bottom" o:gfxdata="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" filled="f" stroked="f" strokeweight=".5pt">
-                    <v:textbox style="mso-fit-shape-to-text:t" inset="0,0,0,0">
-                      <w:txbxContent>
-                        <w:sdt>
-                          <w:sdtPr>
-                            <w:rPr>
-                              <w:caps/>
-                              <w:color w:val="264356" w:themeColor="text2" w:themeShade="BF"/>
-                              <w:sz w:val="40"/>
-                              <w:szCs w:val="40"/>
-                            </w:rPr>
-                            <w:alias w:val="Fecha de publicación"/>
-                            <w:tag w:val=""/>
-                            <w:id w:val="400952559"/>
-                            <w:dataBinding w:prefixMappings="xmlns:ns0='http://schemas.microsoft.com/office/2006/coverPageProps' " w:xpath="/ns0:CoverPageProperties[1]/ns0:PublishDate[1]" w:storeItemID="{55AF091B-3C7A-41E3-B477-F2FDAA23CFDA}"/>
-                            <w:date w:fullDate="2021-01-29T00:00:00Z">
-                              <w:dateFormat w:val="d 'de' MMMM 'de' yyyy"/>
-                              <w:lid w:val="es-ES"/>
-                              <w:storeMappedDataAs w:val="dateTime"/>
-                              <w:calendar w:val="gregorian"/>
-                            </w:date>
-                          </w:sdtPr>
-                          <w:sdtEndPr/>
-                          <w:sdtContent>
-                            <w:p>
-                              <w:pPr>
-                                <w:pStyle w:val="Sinespaciado"/>
-                                <w:jc w:val="right"/>
-                                <w:rPr>
-                                  <w:caps/>
-                                  <w:color w:val="264356" w:themeColor="text2" w:themeShade="BF"/>
-                                  <w:sz w:val="40"/>
-                                  <w:szCs w:val="40"/>
-                                </w:rPr>
-                              </w:pPr>
-                              <w:r>
-                                <w:rPr>
-                                  <w:caps/>
-                                  <w:color w:val="264356" w:themeColor="text2" w:themeShade="BF"/>
-                                  <w:sz w:val="40"/>
-                                  <w:szCs w:val="40"/>
-                                </w:rPr>
-                                <w:t>29 de enero de 2021</w:t>
-                              </w:r>
-                            </w:p>
-                          </w:sdtContent>
-                        </w:sdt>
-                      </w:txbxContent>
-                    </v:textbox>
-                    <w10:wrap type="square" anchorx="page" anchory="page"/>
-                  </v:shape>
-                </w:pict>
-              </mc:Fallback>
-            </mc:AlternateContent>
-          </w:r>
-          <w:r>
-            <w:rPr>
-              <w:noProof/>
-            </w:rPr>
-            <mc:AlternateContent>
-              <mc:Choice Requires="wps">
-                <w:drawing>
-                  <wp:anchor distT="0" distB="0" distL="114300" distR="114300" simplePos="0" relativeHeight="251661312" behindDoc="0" locked="0" layoutInCell="1" allowOverlap="1" wp14:anchorId="6BE85679" wp14:editId="4753BB8E">
-                    <wp:simplePos x="0" y="0"/>
-                    <mc:AlternateContent>
-                      <mc:Choice Requires="wp14">
-                        <wp:positionH relativeFrom="page">
-                          <wp14:pctPosHOffset>15000</wp14:pctPosHOffset>
-                        </wp:positionH>
-                      </mc:Choice>
-                      <mc:Fallback>
-                        <wp:positionH relativeFrom="page">
-                          <wp:posOffset>1133475</wp:posOffset>
-                        </wp:positionH>
-                      </mc:Fallback>
-                    </mc:AlternateContent>
-                    <mc:AlternateContent>
-                      <mc:Choice Requires="wp14">
-                        <wp:positionV relativeFrom="page">
-                          <wp14:pctPosVOffset>83700</wp14:pctPosVOffset>
-                        </wp:positionV>
-                      </mc:Choice>
-                      <mc:Fallback>
-                        <wp:positionV relativeFrom="page">
-                          <wp:posOffset>8949055</wp:posOffset>
-                        </wp:positionV>
-                      </mc:Fallback>
-                    </mc:AlternateContent>
-                    <wp:extent cx="5753100" cy="652780"/>
-                    <wp:effectExtent l="0" t="0" r="10160" b="14605"/>
-                    <wp:wrapSquare wrapText="bothSides"/>
-                    <wp:docPr id="112" name="Cuadro de texto 112"/>
-                    <wp:cNvGraphicFramePr/>
-                    <a:graphic xmlns:a="http://schemas.openxmlformats.org/drawingml/2006/main">
-                      <a:graphicData uri="http://schemas.microsoft.com/office/word/2010/wordprocessingShape">
-                        <wps:wsp>
-                          <wps:cNvSpPr txBox="1"/>
-                          <wps:spPr>
-                            <a:xfrm>
-                              <a:off x="0" y="0"/>
-                              <a:ext cx="5753100" cy="652780"/>
-                            </a:xfrm>
-                            <a:prstGeom prst="rect">
-                              <a:avLst/>
-                            </a:prstGeom>
-                            <a:noFill/>
-                            <a:ln w="6350">
-                              <a:noFill/>
-                            </a:ln>
-                            <a:effectLst/>
-                          </wps:spPr>
-                          <wps:style>
-                            <a:lnRef idx="0">
-                              <a:schemeClr val="accent1"/>
-                            </a:lnRef>
-                            <a:fillRef idx="0">
-                              <a:schemeClr val="accent1"/>
-                            </a:fillRef>
-                            <a:effectRef idx="0">
-                              <a:schemeClr val="accent1"/>
-                            </a:effectRef>
-                            <a:fontRef idx="minor">
-                              <a:schemeClr val="dk1"/>
-                            </a:fontRef>
-                          </wps:style>
-                          <wps:txbx>
-                            <w:txbxContent>
-                              <w:sdt>
-                                <w:sdtPr>
-                                  <w:rPr>
-                                    <w:caps/>
-                                    <w:color w:val="262626" w:themeColor="text1" w:themeTint="D9"/>
-                                    <w:sz w:val="28"/>
-                                    <w:szCs w:val="28"/>
-                                  </w:rPr>
-                                  <w:alias w:val="Autor"/>
-                                  <w:tag w:val=""/>
-                                  <w:id w:val="1901796142"/>
-                                  <w:dataBinding w:prefixMappings="xmlns:ns0='http://purl.org/dc/elements/1.1/' xmlns:ns1='http://schemas.openxmlformats.org/package/2006/metadata/core-properties' " w:xpath="/ns1:coreProperties[1]/ns0:creator[1]" w:storeItemID="{6C3C8BC8-F283-45AE-878A-BAB7291924A1}"/>
-                                  <w:text/>
-                                </w:sdtPr>
-                                <w:sdtEndPr/>
-                                <w:sdtContent>
-                                  <w:p>
-                                    <w:pPr>
-                                      <w:pStyle w:val="Sinespaciado"/>
-                                      <w:jc w:val="right"/>
-                                      <w:rPr>
-                                        <w:caps/>
-                                        <w:color w:val="262626" w:themeColor="text1" w:themeTint="D9"/>
-                                        <w:sz w:val="28"/>
-                                        <w:szCs w:val="28"/>
-                                      </w:rPr>
-                                    </w:pPr>
-                                    <w:r>
-                                      <w:rPr>
-                                        <w:caps/>
-                                        <w:color w:val="262626" w:themeColor="text1" w:themeTint="D9"/>
-                                        <w:sz w:val="28"/>
-                                        <w:szCs w:val="28"/>
-                                      </w:rPr>
-                                      <w:t>Francisco Alé Palacios</w:t>
-                                    </w:r>
-                                  </w:p>
-                                </w:sdtContent>
-                              </w:sdt>
-                              <w:p>
-                                <w:pPr>
-                                  <w:pStyle w:val="Sinespaciado"/>
-                                  <w:jc w:val="right"/>
-                                  <w:rPr>
-                                    <w:caps/>
-                                    <w:color w:val="262626" w:themeColor="text1" w:themeTint="D9"/>
-                                    <w:sz w:val="20"/>
-                                    <w:szCs w:val="20"/>
-                                  </w:rPr>
-                                </w:pPr>
-                                <w:sdt>
-                                  <w:sdtPr>
-                                    <w:rPr>
-                                      <w:caps/>
-                                      <w:color w:val="262626" w:themeColor="text1" w:themeTint="D9"/>
-                                      <w:sz w:val="20"/>
-                                      <w:szCs w:val="20"/>
-                                    </w:rPr>
-                                    <w:alias w:val="Compañía"/>
-                                    <w:tag w:val=""/>
-                                    <w:id w:val="-661235724"/>
-                                    <w:dataBinding w:prefixMappings="xmlns:ns0='http://schemas.openxmlformats.org/officeDocument/2006/extended-properties' " w:xpath="/ns0:Properties[1]/ns0:Company[1]" w:storeItemID="{6668398D-A668-4E3E-A5EB-62B293D839F1}"/>
-                                    <w:text/>
-                                  </w:sdtPr>
-                                  <w:sdtEndPr/>
-                                  <w:sdtContent>
-                                    <w:r>
-                                      <w:rPr>
-                                        <w:caps/>
-                                        <w:color w:val="262626" w:themeColor="text1" w:themeTint="D9"/>
-                                        <w:sz w:val="20"/>
-                                        <w:szCs w:val="20"/>
-                                      </w:rPr>
-                                      <w:t>aCCESO INTELIGENTE A LA INFORMACIÓN</w:t>
-                                    </w:r>
-                                  </w:sdtContent>
-                                </w:sdt>
-                              </w:p>
-                              <w:p>
-                                <w:pPr>
-                                  <w:pStyle w:val="Sinespaciado"/>
-                                  <w:jc w:val="right"/>
-                                  <w:rPr>
-                                    <w:caps/>
-                                    <w:color w:val="262626" w:themeColor="text1" w:themeTint="D9"/>
-                                    <w:sz w:val="20"/>
-                                    <w:szCs w:val="20"/>
-                                  </w:rPr>
-                                </w:pPr>
-                                <w:sdt>
-                                  <w:sdtPr>
-                                    <w:rPr>
-                                      <w:color w:val="262626" w:themeColor="text1" w:themeTint="D9"/>
-                                      <w:sz w:val="20"/>
-                                      <w:szCs w:val="20"/>
-                                    </w:rPr>
-                                    <w:alias w:val="Dirección"/>
-                                    <w:tag w:val=""/>
-                                    <w:id w:val="171227497"/>
-                                    <w:dataBinding w:prefixMappings="xmlns:ns0='http://schemas.microsoft.com/office/2006/coverPageProps' " w:xpath="/ns0:CoverPageProperties[1]/ns0:CompanyAddress[1]" w:storeItemID="{55AF091B-3C7A-41E3-B477-F2FDAA23CFDA}"/>
-                                    <w:text/>
-                                  </w:sdtPr>
-                                  <w:sdtEndPr/>
-                                  <w:sdtContent>
-                                    <w:r>
-                                      <w:rPr>
-                                        <w:color w:val="262626" w:themeColor="text1" w:themeTint="D9"/>
-                                        <w:sz w:val="20"/>
-                                        <w:szCs w:val="20"/>
-                                      </w:rPr>
-                                      <w:t>INGENIERÍA INFORMÁTICA – INGENIERÍA DEL SOFTWARE</w:t>
-                                    </w:r>
-                                  </w:sdtContent>
-                                </w:sdt>
-                                <w:r>
-                                  <w:rPr>
-                                    <w:color w:val="262626" w:themeColor="text1" w:themeTint="D9"/>
-                                    <w:sz w:val="20"/>
-                                    <w:szCs w:val="20"/>
-                                  </w:rPr>
-                                  <w:t xml:space="preserve"> </w:t>
-                                </w:r>
-                              </w:p>
-                            </w:txbxContent>
-                          </wps:txbx>
-                          <wps:bodyPr rot="0" spcFirstLastPara="0" vertOverflow="overflow" horzOverflow="overflow" vert="horz" wrap="square" lIns="0" tIns="0" rIns="0" bIns="0" numCol="1" spcCol="0" rtlCol="0" fromWordArt="0" anchor="b" anchorCtr="0" forceAA="0" compatLnSpc="1">
-                            <a:prstTxWarp prst="textNoShape">
-                              <a:avLst/>
-                            </a:prstTxWarp>
-                            <a:noAutofit/>
-                          </wps:bodyPr>
-                        </wps:wsp>
-                      </a:graphicData>
-                    </a:graphic>
-                    <wp14:sizeRelH relativeFrom="page">
-                      <wp14:pctWidth>73400</wp14:pctWidth>
-                    </wp14:sizeRelH>
-                    <wp14:sizeRelV relativeFrom="page">
-                      <wp14:pctHeight>8000</wp14:pctHeight>
-                    </wp14:sizeRelV>
-                  </wp:anchor>
-                </w:drawing>
-              </mc:Choice>
-              <mc:Fallback>
-                <w:pict>
-                  <v:shape w14:anchorId="6BE85679" id="Cuadro de texto 112" o:spid="_x0000_s1028" type="#_x0000_t202" style="position:absolute;margin-left:0;margin-top:0;width:453pt;height:51.4pt;z-index:251661312;visibility:visible;mso-wrap-style:square;mso-width-percent:734;mso-height-percent:80;mso-left-percent:150;mso-top-percent:837;mso-wrap-distance-left:9pt;mso-wrap-distance-top:0;mso-wrap-distance-right:9pt;mso-wrap-distance-bottom:0;mso-position-horizontal-relative:page;mso-position-vertical-relative:page;mso-width-percent:734;mso-height-percent:80;mso-left-percent:150;mso-top-percent:837;mso-width-relative:page;mso-height-relative:page;v-text-anchor:bottom" o:gfxdata="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" filled="f" stroked="f" strokeweight=".5pt">
-                    <v:textbox inset="0,0,0,0">
-                      <w:txbxContent>
-                        <w:sdt>
-                          <w:sdtPr>
-                            <w:rPr>
-                              <w:caps/>
-                              <w:color w:val="262626" w:themeColor="text1" w:themeTint="D9"/>
-                              <w:sz w:val="28"/>
-                              <w:szCs w:val="28"/>
-                            </w:rPr>
-                            <w:alias w:val="Autor"/>
-                            <w:tag w:val=""/>
-                            <w:id w:val="1901796142"/>
-                            <w:dataBinding w:prefixMappings="xmlns:ns0='http://purl.org/dc/elements/1.1/' xmlns:ns1='http://schemas.openxmlformats.org/package/2006/metadata/core-properties' " w:xpath="/ns1:coreProperties[1]/ns0:creator[1]" w:storeItemID="{6C3C8BC8-F283-45AE-878A-BAB7291924A1}"/>
-                            <w:text/>
-                          </w:sdtPr>
-                          <w:sdtEndPr/>
-                          <w:sdtContent>
-                            <w:p>
-                              <w:pPr>
-                                <w:pStyle w:val="Sinespaciado"/>
-                                <w:jc w:val="right"/>
-                                <w:rPr>
-                                  <w:caps/>
-                                  <w:color w:val="262626" w:themeColor="text1" w:themeTint="D9"/>
-                                  <w:sz w:val="28"/>
-                                  <w:szCs w:val="28"/>
-                                </w:rPr>
-                              </w:pPr>
-                              <w:r>
-                                <w:rPr>
-                                  <w:caps/>
-                                  <w:color w:val="262626" w:themeColor="text1" w:themeTint="D9"/>
-                                  <w:sz w:val="28"/>
-                                  <w:szCs w:val="28"/>
-                                </w:rPr>
-                                <w:t>Francisco Alé Palacios</w:t>
-                              </w:r>
-                            </w:p>
-                          </w:sdtContent>
-                        </w:sdt>
-                        <w:p>
-                          <w:pPr>
-                            <w:pStyle w:val="Sinespaciado"/>
-                            <w:jc w:val="right"/>
-                            <w:rPr>
-                              <w:caps/>
-                              <w:color w:val="262626" w:themeColor="text1" w:themeTint="D9"/>
-                              <w:sz w:val="20"/>
-                              <w:szCs w:val="20"/>
-                            </w:rPr>
-                          </w:pPr>
-                          <w:sdt>
-                            <w:sdtPr>
-                              <w:rPr>
-                                <w:caps/>
-                                <w:color w:val="262626" w:themeColor="text1" w:themeTint="D9"/>
-                                <w:sz w:val="20"/>
-                                <w:szCs w:val="20"/>
-                              </w:rPr>
-                              <w:alias w:val="Compañía"/>
-                              <w:tag w:val=""/>
-                              <w:id w:val="-661235724"/>
-                              <w:dataBinding w:prefixMappings="xmlns:ns0='http://schemas.openxmlformats.org/officeDocument/2006/extended-properties' " w:xpath="/ns0:Properties[1]/ns0:Company[1]" w:storeItemID="{6668398D-A668-4E3E-A5EB-62B293D839F1}"/>
-                              <w:text/>
-                            </w:sdtPr>
-                            <w:sdtEndPr/>
-                            <w:sdtContent>
-                              <w:r>
-                                <w:rPr>
-                                  <w:caps/>
-                                  <w:color w:val="262626" w:themeColor="text1" w:themeTint="D9"/>
-                                  <w:sz w:val="20"/>
-                                  <w:szCs w:val="20"/>
-                                </w:rPr>
-                                <w:t>aCCESO INTELIGENTE A LA INFORMACIÓN</w:t>
-                              </w:r>
-                            </w:sdtContent>
-                          </w:sdt>
-                        </w:p>
-                        <w:p>
-                          <w:pPr>
-                            <w:pStyle w:val="Sinespaciado"/>
-                            <w:jc w:val="right"/>
-                            <w:rPr>
-                              <w:caps/>
-                              <w:color w:val="262626" w:themeColor="text1" w:themeTint="D9"/>
-                              <w:sz w:val="20"/>
-                              <w:szCs w:val="20"/>
-                            </w:rPr>
-                          </w:pPr>
-                          <w:sdt>
-                            <w:sdtPr>
-                              <w:rPr>
-                                <w:color w:val="262626" w:themeColor="text1" w:themeTint="D9"/>
-                                <w:sz w:val="20"/>
-                                <w:szCs w:val="20"/>
-                              </w:rPr>
-                              <w:alias w:val="Dirección"/>
-                              <w:tag w:val=""/>
-                              <w:id w:val="171227497"/>
-                              <w:dataBinding w:prefixMappings="xmlns:ns0='http://schemas.microsoft.com/office/2006/coverPageProps' " w:xpath="/ns0:CoverPageProperties[1]/ns0:CompanyAddress[1]" w:storeItemID="{55AF091B-3C7A-41E3-B477-F2FDAA23CFDA}"/>
-                              <w:text/>
-                            </w:sdtPr>
-                            <w:sdtEndPr/>
-                            <w:sdtContent>
-                              <w:r>
-                                <w:rPr>
-                                  <w:color w:val="262626" w:themeColor="text1" w:themeTint="D9"/>
-                                  <w:sz w:val="20"/>
-                                  <w:szCs w:val="20"/>
-                                </w:rPr>
-                                <w:t>INGENIERÍA INFORMÁTICA – INGENIERÍA DEL SOFTWARE</w:t>
-                              </w:r>
-                            </w:sdtContent>
-                          </w:sdt>
-                          <w:r>
-                            <w:rPr>
-                              <w:color w:val="262626" w:themeColor="text1" w:themeTint="D9"/>
-                              <w:sz w:val="20"/>
-                              <w:szCs w:val="20"/>
-                            </w:rPr>
-                            <w:t xml:space="preserve"> </w:t>
-                          </w:r>
-                        </w:p>
-                      </w:txbxContent>
-                    </v:textbox>
-                    <w10:wrap type="square" anchorx="page" anchory="page"/>
-                  </v:shape>
-                </w:pict>
-              </mc:Fallback>
-            </mc:AlternateContent>
-          </w:r>
-          <w:r>
-            <w:rPr>
-              <w:noProof/>
-            </w:rPr>
-            <mc:AlternateContent>
-              <mc:Choice Requires="wpg">
-                <w:drawing>
-                  <wp:anchor distT="0" distB="0" distL="114300" distR="114300" simplePos="0" relativeHeight="251659264" behindDoc="0" locked="0" layoutInCell="1" allowOverlap="1" wp14:anchorId="132F07C5" wp14:editId="6B093E2B">
-                    <wp:simplePos x="0" y="0"/>
-                    <mc:AlternateContent>
-                      <mc:Choice Requires="wp14">
-                        <wp:positionH relativeFrom="page">
-                          <wp14:pctPosHOffset>4500</wp14:pctPosHOffset>
-                        </wp:positionH>
-                      </mc:Choice>
-                      <mc:Fallback>
-                        <wp:positionH relativeFrom="page">
-                          <wp:posOffset>339725</wp:posOffset>
-                        </wp:positionH>
-                      </mc:Fallback>
-                    </mc:AlternateContent>
-                    <wp:positionV relativeFrom="page">
-                      <wp:align>center</wp:align>
-                    </wp:positionV>
-                    <wp:extent cx="228600" cy="9144000"/>
-                    <wp:effectExtent l="0" t="0" r="9525" b="0"/>
-                    <wp:wrapNone/>
-                    <wp:docPr id="114" name="Grupo 114"/>
-                    <wp:cNvGraphicFramePr/>
-                    <a:graphic xmlns:a="http://schemas.openxmlformats.org/drawingml/2006/main">
-                      <a:graphicData uri="http://schemas.microsoft.com/office/word/2010/wordprocessingGroup">
-                        <wpg:wgp>
-                          <wpg:cNvGrpSpPr/>
-                          <wpg:grpSpPr>
-                            <a:xfrm>
-                              <a:off x="0" y="0"/>
-                              <a:ext cx="228600" cy="9144000"/>
-                              <a:chOff x="0" y="0"/>
-                              <a:chExt cx="228600" cy="9144000"/>
-                            </a:xfrm>
-                          </wpg:grpSpPr>
-                          <wps:wsp>
-                            <wps:cNvPr id="115" name="Rectángulo 115"/>
-                            <wps:cNvSpPr/>
-                            <wps:spPr>
-                              <a:xfrm>
-                                <a:off x="0" y="0"/>
-                                <a:ext cx="228600" cy="8782050"/>
-                              </a:xfrm>
-                              <a:prstGeom prst="rect">
-                                <a:avLst/>
-                              </a:prstGeom>
-                              <a:solidFill>
-                                <a:schemeClr val="accent2"/>
-                              </a:solidFill>
-                              <a:ln>
-                                <a:noFill/>
-                              </a:ln>
-                            </wps:spPr>
-                            <wps:style>
-                              <a:lnRef idx="2">
-                                <a:schemeClr val="accent1">
-                                  <a:shade val="50000"/>
-                                </a:schemeClr>
-                              </a:lnRef>
-                              <a:fillRef idx="1">
-                                <a:schemeClr val="accent1"/>
-                              </a:fillRef>
-                              <a:effectRef idx="0">
-                                <a:schemeClr val="accent1"/>
-                              </a:effectRef>
-                              <a:fontRef idx="minor">
-                                <a:schemeClr val="lt1"/>
-                              </a:fontRef>
-                            </wps:style>
-                            <wps:bodyPr rot="0" spcFirstLastPara="0" vertOverflow="overflow" horzOverflow="overflow" vert="horz" wrap="square" lIns="91440" tIns="45720" rIns="91440" bIns="45720" numCol="1" spcCol="0" rtlCol="0" fromWordArt="0" anchor="ctr" anchorCtr="0" forceAA="0" compatLnSpc="1">
-                              <a:prstTxWarp prst="textNoShape">
-                                <a:avLst/>
-                              </a:prstTxWarp>
-                              <a:noAutofit/>
-                            </wps:bodyPr>
-                          </wps:wsp>
-                          <wps:wsp>
-                            <wps:cNvPr id="116" name="Rectángulo 116"/>
-                            <wps:cNvSpPr>
-                              <a:spLocks noChangeAspect="1"/>
-                            </wps:cNvSpPr>
-                            <wps:spPr>
-                              <a:xfrm>
-                                <a:off x="0" y="8915400"/>
-                                <a:ext cx="228600" cy="228600"/>
-                              </a:xfrm>
-                              <a:prstGeom prst="rect">
-                                <a:avLst/>
-                              </a:prstGeom>
-                              <a:solidFill>
-                                <a:schemeClr val="accent1"/>
-                              </a:solidFill>
-                              <a:ln>
-                                <a:noFill/>
-                              </a:ln>
-                            </wps:spPr>
-                            <wps:style>
-                              <a:lnRef idx="2">
-                                <a:schemeClr val="accent1">
-                                  <a:shade val="50000"/>
-                                </a:schemeClr>
-                              </a:lnRef>
-                              <a:fillRef idx="1">
-                                <a:schemeClr val="accent1"/>
-                              </a:fillRef>
-                              <a:effectRef idx="0">
-                                <a:schemeClr val="accent1"/>
-                              </a:effectRef>
-                              <a:fontRef idx="minor">
-                                <a:schemeClr val="lt1"/>
-                              </a:fontRef>
-                            </wps:style>
-                            <wps:bodyPr rot="0" spcFirstLastPara="0" vertOverflow="overflow" horzOverflow="overflow" vert="horz" wrap="square" lIns="91440" tIns="45720" rIns="91440" bIns="45720" numCol="1" spcCol="0" rtlCol="0" fromWordArt="0" anchor="ctr" anchorCtr="0" forceAA="0" compatLnSpc="1">
-                              <a:prstTxWarp prst="textNoShape">
-                                <a:avLst/>
-                              </a:prstTxWarp>
-                              <a:noAutofit/>
-                            </wps:bodyPr>
-                          </wps:wsp>
-                        </wpg:wgp>
-                      </a:graphicData>
-                    </a:graphic>
-                    <wp14:sizeRelH relativeFrom="page">
-                      <wp14:pctWidth>2900</wp14:pctWidth>
-                    </wp14:sizeRelH>
-                    <wp14:sizeRelV relativeFrom="page">
-                      <wp14:pctHeight>90900</wp14:pctHeight>
-                    </wp14:sizeRelV>
-                  </wp:anchor>
-                </w:drawing>
-              </mc:Choice>
-              <mc:Fallback>
-                <w:pict>
-                  <v:group w14:anchorId="0BDCF9CB" id="Grupo 114" o:spid="_x0000_s1026" style="position:absolute;margin-left:0;margin-top:0;width:18pt;height:10in;z-index:251659264;mso-width-percent:29;mso-height-percent:909;mso-left-percent:45;mso-position-horizontal-relative:page;mso-position-vertical:center;mso-position-vertical-relative:page;mso-width-percent:29;mso-height-percent:909;mso-left-percent:45" coordsize="2286,91440" o:gfxdata="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">
-                    <v:rect id="Rectángulo 115" o:spid="_x0000_s1027" style="position:absolute;width:2286;height:87820;visibility:visible;mso-wrap-style:square;v-text-anchor:middle" o:gfxdata="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" fillcolor="#2683c6 [3205]" stroked="f" strokeweight="1pt"/>
-                    <v:rect id="Rectángulo 116" o:spid="_x0000_s1028" style="position:absolute;top:89154;width:2286;height:2286;visibility:visible;mso-wrap-style:square;v-text-anchor:middle" o:gfxdata="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" fillcolor="#1cade4 [3204]" stroked="f" strokeweight="1pt">
-                      <o:lock v:ext="edit" aspectratio="t"/>
-                    </v:rect>
-                    <w10:wrap anchorx="page" anchory="page"/>
-                  </v:group>
-                </w:pict>
-              </mc:Fallback>
-            </mc:AlternateContent>
-          </w:r>
-          <w:r>
-            <w:rPr>
-              <w:rFonts w:ascii="Arial" w:hAnsi="Arial" w:cs="Arial"/>
-              <w:b/>
-              <w:bCs/>
-              <w:sz w:val="24"/>
-              <w:szCs w:val="24"/>
-            </w:rPr>
-            <w:br w:type="page"/>
-          </w:r>
-        </w:p>
-      </w:sdtContent>
-    </w:sdt>
+    <w:p>
+      <w:pPr>
+        <w:rPr>
+          <w:rFonts w:cstheme="minorHAnsi"/>
+          <w:b/>
+          <w:bCs/>
+          <w:sz w:val="24"/>
+          <w:szCs w:val="24"/>
+        </w:rPr>
+      </w:pPr>
+      <w:r>
+        <w:rPr>
+          <w:rFonts w:cstheme="minorHAnsi"/>
+          <w:b/>
+          <w:bCs/>
+          <w:sz w:val="24"/>
+          <w:szCs w:val="24"/>
+        </w:rPr>
+        <w:t>DOCUMENTACIÓN DEL PROYECTO NBAII (</w:t>
+      </w:r>
+      <w:r>
+        <w:rPr>
+          <w:rFonts w:cstheme="minorHAnsi"/>
+          <w:b/>
+          <w:bCs/>
+          <w:sz w:val="24"/>
+          <w:szCs w:val="24"/>
+        </w:rPr>
+        <w:t>FRANCISCO ALÉ PALACIOS</w:t>
+      </w:r>
+      <w:r>
+        <w:rPr>
+          <w:rFonts w:cstheme="minorHAnsi"/>
+          <w:b/>
+          <w:bCs/>
+          <w:sz w:val="24"/>
+          <w:szCs w:val="24"/>
+        </w:rPr>
+        <w:t>)</w:t>
+      </w:r>
+    </w:p>
     <w:p>
       <w:pPr>
         <w:pStyle w:val="Ttulo1"/>
         <w:rPr>
-          <w:rFonts w:ascii="Arial" w:hAnsi="Arial" w:cs="Arial"/>
+          <w:rFonts w:asciiTheme="minorHAnsi" w:hAnsiTheme="minorHAnsi" w:cstheme="minorHAnsi"/>
           <w:b/>
           <w:bCs/>
           <w:color w:val="auto"/>
@@ -1019,14 +57,13 @@
       </w:pPr>
       <w:r>
         <w:rPr>
-          <w:rFonts w:ascii="Arial" w:hAnsi="Arial" w:cs="Arial"/>
+          <w:rFonts w:asciiTheme="minorHAnsi" w:hAnsiTheme="minorHAnsi" w:cstheme="minorHAnsi"/>
           <w:b/>
           <w:bCs/>
           <w:color w:val="auto"/>
           <w:sz w:val="24"/>
           <w:szCs w:val="24"/>
         </w:rPr>
-        <w:lastRenderedPageBreak/>
         <w:t>OBJETIVOS</w:t>
       </w:r>
     </w:p>
@@ -1035,8 +72,14 @@
         <w:tabs>
           <w:tab w:val="left" w:pos="1665"/>
         </w:tabs>
-      </w:pPr>
-      <w:r>
+        <w:rPr>
+          <w:rFonts w:cstheme="minorHAnsi"/>
+        </w:rPr>
+      </w:pPr>
+      <w:r>
+        <w:rPr>
+          <w:rFonts w:cstheme="minorHAnsi"/>
+        </w:rPr>
         <w:t>NBAII es una aplicación web que obtiene datos de diversas fuentes como son:</w:t>
       </w:r>
     </w:p>
@@ -1050,11 +93,15 @@
         <w:tabs>
           <w:tab w:val="left" w:pos="1665"/>
         </w:tabs>
+        <w:rPr>
+          <w:rFonts w:cstheme="minorHAnsi"/>
+        </w:rPr>
       </w:pPr>
       <w:hyperlink r:id="rId9" w:history="1">
         <w:r>
           <w:rPr>
             <w:rStyle w:val="Hipervnculo"/>
+            <w:rFonts w:cstheme="minorHAnsi"/>
           </w:rPr>
           <w:t>https://espndeportes.espn.com/basquetbol/nba/equipos</w:t>
         </w:r>
@@ -1070,11 +117,15 @@
         <w:tabs>
           <w:tab w:val="left" w:pos="1665"/>
         </w:tabs>
+        <w:rPr>
+          <w:rFonts w:cstheme="minorHAnsi"/>
+        </w:rPr>
       </w:pPr>
       <w:hyperlink r:id="rId10" w:history="1">
         <w:r>
           <w:rPr>
             <w:rStyle w:val="Hipervnculo"/>
+            <w:rFonts w:cstheme="minorHAnsi"/>
           </w:rPr>
           <w:t>https://www.marca.com/baloncesto/nba.html?intcmp=MENUPROD&amp;s_kw=baloncesto-nba</w:t>
         </w:r>
@@ -1085,14 +136,26 @@
         <w:tabs>
           <w:tab w:val="left" w:pos="1665"/>
         </w:tabs>
-      </w:pPr>
-      <w:r>
+        <w:rPr>
+          <w:rFonts w:cstheme="minorHAnsi"/>
+        </w:rPr>
+      </w:pPr>
+      <w:r>
+        <w:rPr>
+          <w:rFonts w:cstheme="minorHAnsi"/>
+        </w:rPr>
         <w:t>con el objetivo principal de crear un sitio web para aficionados de la NBA (National Basketball Association) donde pondrán encontrar</w:t>
       </w:r>
       <w:r>
+        <w:rPr>
+          <w:rFonts w:cstheme="minorHAnsi"/>
+        </w:rPr>
         <w:t xml:space="preserve"> y realizar búsquedas sobre</w:t>
       </w:r>
       <w:r>
+        <w:rPr>
+          <w:rFonts w:cstheme="minorHAnsi"/>
+        </w:rPr>
         <w:t>:</w:t>
       </w:r>
     </w:p>
@@ -1106,8 +169,14 @@
         <w:tabs>
           <w:tab w:val="left" w:pos="1665"/>
         </w:tabs>
-      </w:pPr>
-      <w:r>
+        <w:rPr>
+          <w:rFonts w:cstheme="minorHAnsi"/>
+        </w:rPr>
+      </w:pPr>
+      <w:r>
+        <w:rPr>
+          <w:rFonts w:cstheme="minorHAnsi"/>
+        </w:rPr>
         <w:t>Estadísticas de los equipos de la NBA para la actual temporada.</w:t>
       </w:r>
     </w:p>
@@ -1121,8 +190,14 @@
         <w:tabs>
           <w:tab w:val="left" w:pos="1665"/>
         </w:tabs>
-      </w:pPr>
-      <w:r>
+        <w:rPr>
+          <w:rFonts w:cstheme="minorHAnsi"/>
+        </w:rPr>
+      </w:pPr>
+      <w:r>
+        <w:rPr>
+          <w:rFonts w:cstheme="minorHAnsi"/>
+        </w:rPr>
         <w:t>Estadísticas de los jugadores de la NBA para la actual temporada.</w:t>
       </w:r>
     </w:p>
@@ -1136,11 +211,20 @@
         <w:tabs>
           <w:tab w:val="left" w:pos="1665"/>
         </w:tabs>
-      </w:pPr>
-      <w:r>
+        <w:rPr>
+          <w:rFonts w:cstheme="minorHAnsi"/>
+        </w:rPr>
+      </w:pPr>
+      <w:r>
+        <w:rPr>
+          <w:rFonts w:cstheme="minorHAnsi"/>
+        </w:rPr>
         <w:t>Noticias actualizadas sobre la liga</w:t>
       </w:r>
       <w:r>
+        <w:rPr>
+          <w:rFonts w:cstheme="minorHAnsi"/>
+        </w:rPr>
         <w:t>.</w:t>
       </w:r>
     </w:p>
@@ -1154,8 +238,14 @@
         <w:tabs>
           <w:tab w:val="left" w:pos="1665"/>
         </w:tabs>
-      </w:pPr>
-      <w:r>
+        <w:rPr>
+          <w:rFonts w:cstheme="minorHAnsi"/>
+        </w:rPr>
+      </w:pPr>
+      <w:r>
+        <w:rPr>
+          <w:rFonts w:cstheme="minorHAnsi"/>
+        </w:rPr>
         <w:t>Proyección de los futuros jugadores drafteados.</w:t>
       </w:r>
     </w:p>
@@ -1164,20 +254,38 @@
         <w:tabs>
           <w:tab w:val="left" w:pos="1665"/>
         </w:tabs>
-      </w:pPr>
-      <w:r>
+        <w:rPr>
+          <w:rFonts w:cstheme="minorHAnsi"/>
+        </w:rPr>
+      </w:pPr>
+      <w:r>
+        <w:rPr>
+          <w:rFonts w:cstheme="minorHAnsi"/>
+        </w:rPr>
         <w:t>Además,</w:t>
       </w:r>
       <w:r>
+        <w:rPr>
+          <w:rFonts w:cstheme="minorHAnsi"/>
+        </w:rPr>
         <w:t xml:space="preserve"> otro objetivo principal de la aplicación es servir como soporte a los usuarios de las ligas de entrenadores online, los cuales gracias a la aplicación podrán recibir </w:t>
       </w:r>
       <w:r>
+        <w:rPr>
+          <w:rFonts w:cstheme="minorHAnsi"/>
+        </w:rPr>
         <w:t>recomendaciones</w:t>
       </w:r>
       <w:r>
+        <w:rPr>
+          <w:rFonts w:cstheme="minorHAnsi"/>
+        </w:rPr>
         <w:t xml:space="preserve"> sobre fichajes a realizar</w:t>
       </w:r>
       <w:r>
+        <w:rPr>
+          <w:rFonts w:cstheme="minorHAnsi"/>
+        </w:rPr>
         <w:t xml:space="preserve"> en sus respectivos equipos. Estas recomendaciones serán de carácter:</w:t>
       </w:r>
     </w:p>
@@ -1191,11 +299,20 @@
         <w:tabs>
           <w:tab w:val="left" w:pos="1665"/>
         </w:tabs>
-      </w:pPr>
-      <w:r>
+        <w:rPr>
+          <w:rFonts w:cstheme="minorHAnsi"/>
+        </w:rPr>
+      </w:pPr>
+      <w:r>
+        <w:rPr>
+          <w:rFonts w:cstheme="minorHAnsi"/>
+        </w:rPr>
         <w:t>Jugadores similares a otros según su rendimiento actual</w:t>
       </w:r>
       <w:r>
+        <w:rPr>
+          <w:rFonts w:cstheme="minorHAnsi"/>
+        </w:rPr>
         <w:t>.</w:t>
       </w:r>
     </w:p>
@@ -1209,8 +326,14 @@
         <w:tabs>
           <w:tab w:val="left" w:pos="1665"/>
         </w:tabs>
-      </w:pPr>
-      <w:r>
+        <w:rPr>
+          <w:rFonts w:cstheme="minorHAnsi"/>
+        </w:rPr>
+      </w:pPr>
+      <w:r>
+        <w:rPr>
+          <w:rFonts w:cstheme="minorHAnsi"/>
+        </w:rPr>
         <w:t>Jugadores recomendados a usuarios según otros usuarios parecidos a ellos.</w:t>
       </w:r>
     </w:p>
@@ -1221,13 +344,16 @@
           <w:tab w:val="left" w:pos="1665"/>
         </w:tabs>
         <w:ind w:left="1080"/>
+        <w:rPr>
+          <w:rFonts w:cstheme="minorHAnsi"/>
+        </w:rPr>
       </w:pPr>
     </w:p>
     <w:p>
       <w:pPr>
         <w:pStyle w:val="Ttulo1"/>
         <w:rPr>
-          <w:rFonts w:ascii="Arial" w:hAnsi="Arial" w:cs="Arial"/>
+          <w:rFonts w:asciiTheme="minorHAnsi" w:hAnsiTheme="minorHAnsi" w:cstheme="minorHAnsi"/>
           <w:b/>
           <w:bCs/>
           <w:color w:val="auto"/>
@@ -1237,7 +363,7 @@
       </w:pPr>
       <w:r>
         <w:rPr>
-          <w:rFonts w:ascii="Arial" w:hAnsi="Arial" w:cs="Arial"/>
+          <w:rFonts w:asciiTheme="minorHAnsi" w:hAnsiTheme="minorHAnsi" w:cstheme="minorHAnsi"/>
           <w:b/>
           <w:bCs/>
           <w:color w:val="auto"/>
@@ -1248,7 +374,15 @@
       </w:r>
     </w:p>
     <w:p>
-      <w:r>
+      <w:pPr>
+        <w:rPr>
+          <w:rFonts w:cstheme="minorHAnsi"/>
+        </w:rPr>
+      </w:pPr>
+      <w:r>
+        <w:rPr>
+          <w:rFonts w:cstheme="minorHAnsi"/>
+        </w:rPr>
         <w:t>El proyecto se divide en 5 partes principales.</w:t>
       </w:r>
     </w:p>
@@ -1260,12 +394,14 @@
           <w:numId w:val="5"/>
         </w:numPr>
         <w:rPr>
-          <w:b/>
-          <w:bCs/>
-        </w:rPr>
-      </w:pPr>
-      <w:r>
-        <w:rPr>
+          <w:rFonts w:cstheme="minorHAnsi"/>
+          <w:b/>
+          <w:bCs/>
+        </w:rPr>
+      </w:pPr>
+      <w:r>
+        <w:rPr>
+          <w:rFonts w:cstheme="minorHAnsi"/>
           <w:b/>
           <w:bCs/>
           <w:sz w:val="24"/>
@@ -1275,6 +411,7 @@
       </w:r>
       <w:r>
         <w:rPr>
+          <w:rFonts w:cstheme="minorHAnsi"/>
           <w:b/>
           <w:bCs/>
           <w:sz w:val="24"/>
@@ -1284,6 +421,7 @@
       </w:r>
       <w:r>
         <w:rPr>
+          <w:rFonts w:cstheme="minorHAnsi"/>
           <w:b/>
           <w:bCs/>
           <w:sz w:val="24"/>
@@ -1293,6 +431,7 @@
       </w:r>
       <w:r>
         <w:rPr>
+          <w:rFonts w:cstheme="minorHAnsi"/>
           <w:b/>
           <w:bCs/>
           <w:sz w:val="24"/>
@@ -1301,6 +440,9 @@
         <w:t xml:space="preserve">: </w:t>
       </w:r>
       <w:r>
+        <w:rPr>
+          <w:rFonts w:cstheme="minorHAnsi"/>
+        </w:rPr>
         <w:t xml:space="preserve">Consiste en extraer la información de las fuentes indicadas anteriormente mediante el uso de la librería Beautifulsoup4 y almacenarlos en la base de datos utilizada (sqlite3) haciendo uso de los modelos de datos definidos en Django. Esta información también puede llegar a ser indexada haciendo uso de Whoosh para su posterior tratamiento. </w:t>
       </w:r>
     </w:p>
@@ -1308,6 +450,7 @@
       <w:pPr>
         <w:pStyle w:val="Prrafodelista"/>
         <w:rPr>
+          <w:rFonts w:cstheme="minorHAnsi"/>
           <w:b/>
           <w:bCs/>
         </w:rPr>
@@ -1322,12 +465,14 @@
         </w:numPr>
         <w:spacing w:line="276" w:lineRule="auto"/>
         <w:rPr>
-          <w:b/>
-          <w:bCs/>
-        </w:rPr>
-      </w:pPr>
-      <w:r>
-        <w:rPr>
+          <w:rFonts w:cstheme="minorHAnsi"/>
+          <w:b/>
+          <w:bCs/>
+        </w:rPr>
+      </w:pPr>
+      <w:r>
+        <w:rPr>
+          <w:rFonts w:cstheme="minorHAnsi"/>
           <w:b/>
           <w:bCs/>
           <w:sz w:val="24"/>
@@ -1337,6 +482,7 @@
       </w:r>
       <w:r>
         <w:rPr>
+          <w:rFonts w:cstheme="minorHAnsi"/>
           <w:b/>
           <w:bCs/>
           <w:sz w:val="24"/>
@@ -1346,12 +492,16 @@
       </w:r>
       <w:r>
         <w:rPr>
+          <w:rFonts w:cstheme="minorHAnsi"/>
           <w:b/>
           <w:bCs/>
         </w:rPr>
         <w:t xml:space="preserve"> </w:t>
       </w:r>
       <w:r>
+        <w:rPr>
+          <w:rFonts w:cstheme="minorHAnsi"/>
+        </w:rPr>
         <w:t>La información almacenada es mostrada en la aplicación web mediante la creación de métodos de listados y plantillas construidas haciendo uso de tecnologías de desarrollo web como son HTML5, CSS3 y Bootstrap.</w:t>
       </w:r>
     </w:p>
@@ -1360,6 +510,7 @@
         <w:pStyle w:val="Prrafodelista"/>
         <w:spacing w:line="276" w:lineRule="auto"/>
         <w:rPr>
+          <w:rFonts w:cstheme="minorHAnsi"/>
           <w:b/>
           <w:bCs/>
         </w:rPr>
@@ -1374,12 +525,14 @@
         </w:numPr>
         <w:spacing w:line="276" w:lineRule="auto"/>
         <w:rPr>
-          <w:b/>
-          <w:bCs/>
-        </w:rPr>
-      </w:pPr>
-      <w:r>
-        <w:rPr>
+          <w:rFonts w:cstheme="minorHAnsi"/>
+          <w:b/>
+          <w:bCs/>
+        </w:rPr>
+      </w:pPr>
+      <w:r>
+        <w:rPr>
+          <w:rFonts w:cstheme="minorHAnsi"/>
           <w:b/>
           <w:bCs/>
           <w:sz w:val="24"/>
@@ -1389,6 +542,7 @@
       </w:r>
       <w:r>
         <w:rPr>
+          <w:rFonts w:cstheme="minorHAnsi"/>
           <w:b/>
           <w:bCs/>
           <w:sz w:val="24"/>
@@ -1398,27 +552,46 @@
       </w:r>
       <w:r>
         <w:rPr>
+          <w:rFonts w:cstheme="minorHAnsi"/>
           <w:b/>
           <w:bCs/>
         </w:rPr>
         <w:t xml:space="preserve"> </w:t>
       </w:r>
       <w:r>
+        <w:rPr>
+          <w:rFonts w:cstheme="minorHAnsi"/>
+        </w:rPr>
         <w:t xml:space="preserve">Se procede a realizar diferentes operaciones de filtrado y búsqueda de datos de la información que ha sido almacenada o indexada. Mediante el uso de formularios, se realizan búsquedas tanto a la base de datos convencional como búsquedas </w:t>
       </w:r>
       <w:r>
+        <w:rPr>
+          <w:rFonts w:cstheme="minorHAnsi"/>
+        </w:rPr>
         <w:t>a los registros</w:t>
       </w:r>
       <w:r>
+        <w:rPr>
+          <w:rFonts w:cstheme="minorHAnsi"/>
+        </w:rPr>
         <w:t xml:space="preserve"> de índices de Whoosh.</w:t>
       </w:r>
       <w:r>
+        <w:rPr>
+          <w:rFonts w:cstheme="minorHAnsi"/>
+        </w:rPr>
         <w:t xml:space="preserve"> Estas </w:t>
       </w:r>
       <w:r>
+        <w:rPr>
+          <w:rFonts w:cstheme="minorHAnsi"/>
+        </w:rPr>
         <w:t>últimas</w:t>
       </w:r>
       <w:r>
+        <w:rPr>
+          <w:rFonts w:cstheme="minorHAnsi"/>
+        </w:rPr>
         <w:t xml:space="preserve"> destacan por ser mucho más rápidas y eficientes.</w:t>
       </w:r>
     </w:p>
@@ -1427,6 +600,7 @@
         <w:pStyle w:val="Prrafodelista"/>
         <w:spacing w:line="276" w:lineRule="auto"/>
         <w:rPr>
+          <w:rFonts w:cstheme="minorHAnsi"/>
           <w:b/>
           <w:bCs/>
         </w:rPr>
@@ -1441,12 +615,14 @@
         </w:numPr>
         <w:spacing w:line="276" w:lineRule="auto"/>
         <w:rPr>
-          <w:b/>
-          <w:bCs/>
-        </w:rPr>
-      </w:pPr>
-      <w:r>
-        <w:rPr>
+          <w:rFonts w:cstheme="minorHAnsi"/>
+          <w:b/>
+          <w:bCs/>
+        </w:rPr>
+      </w:pPr>
+      <w:r>
+        <w:rPr>
+          <w:rFonts w:cstheme="minorHAnsi"/>
           <w:b/>
           <w:bCs/>
           <w:sz w:val="24"/>
@@ -1456,6 +632,7 @@
       </w:r>
       <w:r>
         <w:rPr>
+          <w:rFonts w:cstheme="minorHAnsi"/>
           <w:b/>
           <w:bCs/>
           <w:sz w:val="24"/>
@@ -1465,51 +642,42 @@
       </w:r>
       <w:r>
         <w:rPr>
+          <w:rFonts w:cstheme="minorHAnsi"/>
           <w:sz w:val="24"/>
           <w:szCs w:val="24"/>
         </w:rPr>
         <w:t xml:space="preserve"> </w:t>
       </w:r>
       <w:r>
+        <w:rPr>
+          <w:rFonts w:cstheme="minorHAnsi"/>
+        </w:rPr>
         <w:t>Mediante las herramientas proporcionadas por Django, se construye un sistema de roles de usuario (Visitante. Administrado</w:t>
       </w:r>
       <w:r>
+        <w:rPr>
+          <w:rFonts w:cstheme="minorHAnsi"/>
+        </w:rPr>
         <w:t>r</w:t>
       </w:r>
       <w:r>
+        <w:rPr>
+          <w:rFonts w:cstheme="minorHAnsi"/>
+        </w:rPr>
         <w:t xml:space="preserve"> y Usuario registrado) haciendo uso de tres vistas principales (login, </w:t>
       </w:r>
       <w:r>
+        <w:rPr>
+          <w:rFonts w:cstheme="minorHAnsi"/>
+        </w:rPr>
         <w:t>r</w:t>
       </w:r>
       <w:r>
+        <w:rPr>
+          <w:rFonts w:cstheme="minorHAnsi"/>
+        </w:rPr>
         <w:t>egister, logout). Las diferentes vistas y menús de la aplicación variaran en función del tipo de usuario, permitiendo visualizar unas u otras funcionalidades.</w:t>
       </w:r>
-    </w:p>
-    <w:p>
-      <w:pPr>
-        <w:pStyle w:val="Prrafodelista"/>
-        <w:rPr>
-          <w:b/>
-          <w:bCs/>
-        </w:rPr>
-      </w:pPr>
-      <w:r>
-        <w:rPr>
-          <w:b/>
-          <w:bCs/>
-        </w:rPr>
-        <w:t xml:space="preserve"> </w:t>
-      </w:r>
-    </w:p>
-    <w:p>
-      <w:pPr>
-        <w:pStyle w:val="Prrafodelista"/>
-        <w:rPr>
-          <w:b/>
-          <w:bCs/>
-        </w:rPr>
-      </w:pPr>
     </w:p>
     <w:p>
       <w:pPr>
@@ -1519,12 +687,14 @@
           <w:numId w:val="5"/>
         </w:numPr>
         <w:rPr>
-          <w:b/>
-          <w:bCs/>
-        </w:rPr>
-      </w:pPr>
-      <w:r>
-        <w:rPr>
+          <w:rFonts w:cstheme="minorHAnsi"/>
+          <w:b/>
+          <w:bCs/>
+        </w:rPr>
+      </w:pPr>
+      <w:r>
+        <w:rPr>
+          <w:rFonts w:cstheme="minorHAnsi"/>
           <w:b/>
           <w:bCs/>
           <w:sz w:val="24"/>
@@ -1535,6 +705,7 @@
       </w:r>
       <w:r>
         <w:rPr>
+          <w:rFonts w:cstheme="minorHAnsi"/>
           <w:b/>
           <w:bCs/>
           <w:sz w:val="24"/>
@@ -1543,21 +714,36 @@
         <w:t xml:space="preserve">: </w:t>
       </w:r>
       <w:r>
+        <w:rPr>
+          <w:rFonts w:cstheme="minorHAnsi"/>
+        </w:rPr>
         <w:t>Mediante las puntuaciones realizadas por los usuarios, se construye un sistema de recomendación colaborativo. Además, se realizan cálculos de similaridad entre jugadores según su rendimiento para realizar recomendación de jugadores a fichar por parte de los usuarios de las Liga</w:t>
       </w:r>
       <w:r>
+        <w:rPr>
+          <w:rFonts w:cstheme="minorHAnsi"/>
+        </w:rPr>
         <w:t>s</w:t>
       </w:r>
       <w:r>
+        <w:rPr>
+          <w:rFonts w:cstheme="minorHAnsi"/>
+        </w:rPr>
         <w:t xml:space="preserve"> Fantasy.</w:t>
       </w:r>
     </w:p>
-    <w:p/>
+    <w:p>
+      <w:pPr>
+        <w:rPr>
+          <w:rFonts w:cstheme="minorHAnsi"/>
+        </w:rPr>
+      </w:pPr>
+    </w:p>
     <w:p>
       <w:pPr>
         <w:pStyle w:val="Ttulo1"/>
         <w:rPr>
-          <w:rFonts w:ascii="Arial" w:hAnsi="Arial" w:cs="Arial"/>
+          <w:rFonts w:asciiTheme="minorHAnsi" w:hAnsiTheme="minorHAnsi" w:cstheme="minorHAnsi"/>
           <w:b/>
           <w:bCs/>
           <w:color w:val="auto"/>
@@ -1567,7 +753,7 @@
       </w:pPr>
       <w:r>
         <w:rPr>
-          <w:rFonts w:ascii="Arial" w:hAnsi="Arial" w:cs="Arial"/>
+          <w:rFonts w:asciiTheme="minorHAnsi" w:hAnsiTheme="minorHAnsi" w:cstheme="minorHAnsi"/>
           <w:b/>
           <w:bCs/>
           <w:color w:val="auto"/>
@@ -1578,7 +764,7 @@
       </w:r>
       <w:r>
         <w:rPr>
-          <w:rFonts w:ascii="Arial" w:hAnsi="Arial" w:cs="Arial"/>
+          <w:rFonts w:asciiTheme="minorHAnsi" w:hAnsiTheme="minorHAnsi" w:cstheme="minorHAnsi"/>
           <w:b/>
           <w:bCs/>
           <w:color w:val="auto"/>
@@ -1588,16 +774,24 @@
         <w:t xml:space="preserve"> EN LAS PARTES DEL PROYECTO</w:t>
       </w:r>
     </w:p>
-    <w:p/>
-    <w:p>
-      <w:pPr>
-        <w:rPr>
-          <w:sz w:val="24"/>
-          <w:szCs w:val="24"/>
-        </w:rPr>
-      </w:pPr>
-      <w:r>
-        <w:rPr>
+    <w:p>
+      <w:pPr>
+        <w:rPr>
+          <w:rFonts w:cstheme="minorHAnsi"/>
+        </w:rPr>
+      </w:pPr>
+    </w:p>
+    <w:p>
+      <w:pPr>
+        <w:rPr>
+          <w:rFonts w:cstheme="minorHAnsi"/>
+          <w:sz w:val="24"/>
+          <w:szCs w:val="24"/>
+        </w:rPr>
+      </w:pPr>
+      <w:r>
+        <w:rPr>
+          <w:rFonts w:cstheme="minorHAnsi"/>
           <w:b/>
           <w:bCs/>
           <w:sz w:val="24"/>
@@ -1607,6 +801,7 @@
       </w:r>
       <w:r>
         <w:rPr>
+          <w:rFonts w:cstheme="minorHAnsi"/>
           <w:b/>
           <w:bCs/>
           <w:sz w:val="24"/>
@@ -1616,6 +811,7 @@
       </w:r>
       <w:r>
         <w:rPr>
+          <w:rFonts w:cstheme="minorHAnsi"/>
           <w:b/>
           <w:bCs/>
           <w:sz w:val="24"/>
@@ -1625,6 +821,7 @@
       </w:r>
       <w:r>
         <w:rPr>
+          <w:rFonts w:cstheme="minorHAnsi"/>
           <w:b/>
           <w:bCs/>
           <w:sz w:val="24"/>
@@ -1634,6 +831,7 @@
       </w:r>
       <w:r>
         <w:rPr>
+          <w:rFonts w:cstheme="minorHAnsi"/>
           <w:sz w:val="24"/>
           <w:szCs w:val="24"/>
         </w:rPr>
@@ -1641,6 +839,7 @@
       </w:r>
       <w:r>
         <w:rPr>
+          <w:rFonts w:cstheme="minorHAnsi"/>
           <w:b/>
           <w:bCs/>
           <w:i/>
@@ -1652,6 +851,7 @@
       </w:r>
       <w:r>
         <w:rPr>
+          <w:rFonts w:cstheme="minorHAnsi"/>
           <w:sz w:val="24"/>
           <w:szCs w:val="24"/>
         </w:rPr>
@@ -1659,6 +859,7 @@
       </w:r>
       <w:r>
         <w:rPr>
+          <w:rFonts w:cstheme="minorHAnsi"/>
           <w:sz w:val="24"/>
           <w:szCs w:val="24"/>
         </w:rPr>
@@ -1666,6 +867,7 @@
       </w:r>
       <w:r>
         <w:rPr>
+          <w:rFonts w:cstheme="minorHAnsi"/>
           <w:sz w:val="24"/>
           <w:szCs w:val="24"/>
         </w:rPr>
@@ -1673,6 +875,7 @@
       </w:r>
       <w:r>
         <w:rPr>
+          <w:rFonts w:cstheme="minorHAnsi"/>
           <w:sz w:val="24"/>
           <w:szCs w:val="24"/>
         </w:rPr>
@@ -1682,12 +885,14 @@
     <w:p>
       <w:pPr>
         <w:rPr>
-          <w:sz w:val="24"/>
-          <w:szCs w:val="24"/>
-        </w:rPr>
-      </w:pPr>
-      <w:r>
-        <w:rPr>
+          <w:rFonts w:cstheme="minorHAnsi"/>
+          <w:sz w:val="24"/>
+          <w:szCs w:val="24"/>
+        </w:rPr>
+      </w:pPr>
+      <w:r>
+        <w:rPr>
+          <w:rFonts w:cstheme="minorHAnsi"/>
           <w:sz w:val="24"/>
           <w:szCs w:val="24"/>
         </w:rPr>
@@ -1697,12 +902,14 @@
     <w:p>
       <w:pPr>
         <w:rPr>
-          <w:sz w:val="24"/>
-          <w:szCs w:val="24"/>
-        </w:rPr>
-      </w:pPr>
-      <w:r>
-        <w:rPr>
+          <w:rFonts w:cstheme="minorHAnsi"/>
+          <w:sz w:val="24"/>
+          <w:szCs w:val="24"/>
+        </w:rPr>
+      </w:pPr>
+      <w:r>
+        <w:rPr>
+          <w:rFonts w:cstheme="minorHAnsi"/>
           <w:b/>
           <w:bCs/>
           <w:sz w:val="24"/>
@@ -1712,6 +919,7 @@
       </w:r>
       <w:r>
         <w:rPr>
+          <w:rFonts w:cstheme="minorHAnsi"/>
           <w:b/>
           <w:bCs/>
           <w:sz w:val="24"/>
@@ -1721,6 +929,7 @@
       </w:r>
       <w:r>
         <w:rPr>
+          <w:rFonts w:cstheme="minorHAnsi"/>
           <w:sz w:val="24"/>
           <w:szCs w:val="24"/>
         </w:rPr>
@@ -1728,6 +937,7 @@
       </w:r>
       <w:r>
         <w:rPr>
+          <w:rFonts w:cstheme="minorHAnsi"/>
           <w:b/>
           <w:bCs/>
           <w:i/>
@@ -1739,6 +949,7 @@
       </w:r>
       <w:r>
         <w:rPr>
+          <w:rFonts w:cstheme="minorHAnsi"/>
           <w:b/>
           <w:bCs/>
           <w:i/>
@@ -1750,6 +961,7 @@
       </w:r>
       <w:r>
         <w:rPr>
+          <w:rFonts w:cstheme="minorHAnsi"/>
           <w:sz w:val="24"/>
           <w:szCs w:val="24"/>
         </w:rPr>
@@ -1757,6 +969,7 @@
       </w:r>
       <w:r>
         <w:rPr>
+          <w:rFonts w:cstheme="minorHAnsi"/>
           <w:sz w:val="24"/>
           <w:szCs w:val="24"/>
         </w:rPr>
@@ -1764,6 +977,7 @@
       </w:r>
       <w:r>
         <w:rPr>
+          <w:rFonts w:cstheme="minorHAnsi"/>
           <w:sz w:val="24"/>
           <w:szCs w:val="24"/>
         </w:rPr>
@@ -1771,6 +985,7 @@
       </w:r>
       <w:r>
         <w:rPr>
+          <w:rFonts w:cstheme="minorHAnsi"/>
           <w:sz w:val="24"/>
           <w:szCs w:val="24"/>
         </w:rPr>
@@ -1778,6 +993,7 @@
       </w:r>
       <w:r>
         <w:rPr>
+          <w:rFonts w:cstheme="minorHAnsi"/>
           <w:b/>
           <w:bCs/>
           <w:i/>
@@ -1785,10 +1001,19 @@
           <w:sz w:val="24"/>
           <w:szCs w:val="24"/>
         </w:rPr>
-        <w:t>mostrado de información</w:t>
-      </w:r>
-      <w:r>
-        <w:rPr>
+        <w:t xml:space="preserve">mostrado de información </w:t>
+      </w:r>
+      <w:r>
+        <w:rPr>
+          <w:rFonts w:cstheme="minorHAnsi"/>
+          <w:sz w:val="24"/>
+          <w:szCs w:val="24"/>
+        </w:rPr>
+        <w:t>de las búsquedas realizadas</w:t>
+      </w:r>
+      <w:r>
+        <w:rPr>
+          <w:rFonts w:cstheme="minorHAnsi"/>
           <w:b/>
           <w:bCs/>
           <w:i/>
@@ -1796,17 +1021,100 @@
           <w:sz w:val="24"/>
           <w:szCs w:val="24"/>
         </w:rPr>
+        <w:t>.</w:t>
+      </w:r>
+      <w:r>
+        <w:rPr>
+          <w:rFonts w:cstheme="minorHAnsi"/>
+          <w:sz w:val="24"/>
+          <w:szCs w:val="24"/>
+        </w:rPr>
         <w:t xml:space="preserve"> </w:t>
       </w:r>
-      <w:r>
-        <w:rPr>
-          <w:sz w:val="24"/>
-          <w:szCs w:val="24"/>
-        </w:rPr>
-        <w:t>de las búsquedas realizadas</w:t>
-      </w:r>
-      <w:r>
-        <w:rPr>
+    </w:p>
+    <w:p>
+      <w:pPr>
+        <w:rPr>
+          <w:rFonts w:cstheme="minorHAnsi"/>
+          <w:sz w:val="24"/>
+          <w:szCs w:val="24"/>
+        </w:rPr>
+      </w:pPr>
+      <w:r>
+        <w:rPr>
+          <w:rFonts w:cstheme="minorHAnsi"/>
+          <w:b/>
+          <w:bCs/>
+          <w:sz w:val="24"/>
+          <w:szCs w:val="24"/>
+        </w:rPr>
+        <w:t>Django</w:t>
+      </w:r>
+      <w:r>
+        <w:rPr>
+          <w:rFonts w:cstheme="minorHAnsi"/>
+          <w:b/>
+          <w:bCs/>
+          <w:sz w:val="24"/>
+          <w:szCs w:val="24"/>
+        </w:rPr>
+        <w:t xml:space="preserve"> + Sqlite3</w:t>
+      </w:r>
+      <w:r>
+        <w:rPr>
+          <w:rFonts w:cstheme="minorHAnsi"/>
+          <w:b/>
+          <w:bCs/>
+          <w:sz w:val="24"/>
+          <w:szCs w:val="24"/>
+        </w:rPr>
+        <w:t>:</w:t>
+      </w:r>
+      <w:r>
+        <w:rPr>
+          <w:rFonts w:cstheme="minorHAnsi"/>
+          <w:b/>
+          <w:bCs/>
+          <w:sz w:val="24"/>
+          <w:szCs w:val="24"/>
+        </w:rPr>
+        <w:t xml:space="preserve"> </w:t>
+      </w:r>
+      <w:r>
+        <w:rPr>
+          <w:rFonts w:cstheme="minorHAnsi"/>
+          <w:sz w:val="24"/>
+          <w:szCs w:val="24"/>
+        </w:rPr>
+        <w:t xml:space="preserve">Django es el </w:t>
+      </w:r>
+      <w:r>
+        <w:rPr>
+          <w:rFonts w:cstheme="minorHAnsi"/>
+          <w:sz w:val="24"/>
+          <w:szCs w:val="24"/>
+        </w:rPr>
+        <w:t>framework</w:t>
+      </w:r>
+      <w:r>
+        <w:rPr>
+          <w:rFonts w:cstheme="minorHAnsi"/>
+          <w:sz w:val="24"/>
+          <w:szCs w:val="24"/>
+        </w:rPr>
+        <w:t xml:space="preserve"> de desarrollo web de Python utilizado para el desarrollo de este trabajo. En su interior encontramos elementos tales como los modelos </w:t>
+      </w:r>
+      <w:r>
+        <w:rPr>
+          <w:rFonts w:cstheme="minorHAnsi"/>
+          <w:sz w:val="24"/>
+          <w:szCs w:val="24"/>
+        </w:rPr>
+        <w:t xml:space="preserve">(objetos guardados en la base de datos Sqlite3), vistas ( funciones que tras una petición permiten </w:t>
+      </w:r>
+      <w:r>
+        <w:rPr>
+          <w:rFonts w:cstheme="minorHAnsi"/>
           <w:b/>
           <w:bCs/>
           <w:i/>
@@ -1814,98 +1122,11 @@
           <w:sz w:val="24"/>
           <w:szCs w:val="24"/>
         </w:rPr>
-        <w:t>.</w:t>
-      </w:r>
-      <w:r>
-        <w:rPr>
-          <w:sz w:val="24"/>
-          <w:szCs w:val="24"/>
-        </w:rPr>
-        <w:t xml:space="preserve"> </w:t>
-      </w:r>
-    </w:p>
-    <w:p>
-      <w:pPr>
-        <w:rPr>
-          <w:sz w:val="24"/>
-          <w:szCs w:val="24"/>
-        </w:rPr>
-      </w:pPr>
-      <w:r>
-        <w:rPr>
-          <w:b/>
-          <w:bCs/>
-          <w:sz w:val="24"/>
-          <w:szCs w:val="24"/>
-        </w:rPr>
-        <w:t>Django</w:t>
-      </w:r>
-      <w:r>
-        <w:rPr>
-          <w:b/>
-          <w:bCs/>
-          <w:sz w:val="24"/>
-          <w:szCs w:val="24"/>
-        </w:rPr>
-        <w:t xml:space="preserve"> + </w:t>
-      </w:r>
-      <w:r>
-        <w:rPr>
-          <w:b/>
-          <w:bCs/>
-          <w:sz w:val="24"/>
-          <w:szCs w:val="24"/>
-        </w:rPr>
-        <w:t>Sqlite3</w:t>
-      </w:r>
-      <w:r>
-        <w:rPr>
-          <w:b/>
-          <w:bCs/>
-          <w:sz w:val="24"/>
-          <w:szCs w:val="24"/>
-        </w:rPr>
-        <w:t>:</w:t>
-      </w:r>
-      <w:r>
-        <w:rPr>
-          <w:b/>
-          <w:bCs/>
-          <w:sz w:val="24"/>
-          <w:szCs w:val="24"/>
-        </w:rPr>
-        <w:t xml:space="preserve"> </w:t>
-      </w:r>
-      <w:r>
-        <w:rPr>
-          <w:sz w:val="24"/>
-          <w:szCs w:val="24"/>
-        </w:rPr>
-        <w:t xml:space="preserve">Django es el </w:t>
-      </w:r>
-      <w:r>
-        <w:rPr>
-          <w:sz w:val="24"/>
-          <w:szCs w:val="24"/>
-        </w:rPr>
-        <w:t>framework</w:t>
-      </w:r>
-      <w:r>
-        <w:rPr>
-          <w:sz w:val="24"/>
-          <w:szCs w:val="24"/>
-        </w:rPr>
-        <w:t xml:space="preserve"> de desarrollo web de Python utilizado para el desarrollo de este trabajo. En su interior encontramos elementos tales como los modelos </w:t>
-      </w:r>
-      <w:r>
-        <w:rPr>
-          <w:sz w:val="24"/>
-          <w:szCs w:val="24"/>
-        </w:rPr>
-        <w:t xml:space="preserve">(objetos guardados en la base de datos Sqlite3), vistas ( funciones que tras una petición permiten </w:t>
-      </w:r>
-      <w:r>
-        <w:rPr>
+        <w:t xml:space="preserve">mostrar </w:t>
+      </w:r>
+      <w:r>
+        <w:rPr>
+          <w:rFonts w:cstheme="minorHAnsi"/>
           <w:b/>
           <w:bCs/>
           <w:i/>
@@ -1913,44 +1134,49 @@
           <w:sz w:val="24"/>
           <w:szCs w:val="24"/>
         </w:rPr>
-        <w:t xml:space="preserve">mostrar </w:t>
-      </w:r>
-      <w:r>
-        <w:rPr>
-          <w:b/>
-          <w:bCs/>
+        <w:t>la infotmación</w:t>
+      </w:r>
+      <w:r>
+        <w:rPr>
+          <w:rFonts w:cstheme="minorHAnsi"/>
+          <w:sz w:val="24"/>
+          <w:szCs w:val="24"/>
+        </w:rPr>
+        <w:t xml:space="preserve"> en la web apoyándose de </w:t>
+      </w:r>
+      <w:r>
+        <w:rPr>
+          <w:rFonts w:cstheme="minorHAnsi"/>
           <w:i/>
           <w:iCs/>
           <w:sz w:val="24"/>
           <w:szCs w:val="24"/>
         </w:rPr>
-        <w:t>la infotmación</w:t>
-      </w:r>
-      <w:r>
-        <w:rPr>
-          <w:sz w:val="24"/>
-          <w:szCs w:val="24"/>
-        </w:rPr>
-        <w:t xml:space="preserve"> en la web apoyándose de </w:t>
-      </w:r>
-      <w:r>
-        <w:rPr>
+        <w:t>templates</w:t>
+      </w:r>
+      <w:r>
+        <w:rPr>
+          <w:rFonts w:cstheme="minorHAnsi"/>
+          <w:sz w:val="24"/>
+          <w:szCs w:val="24"/>
+        </w:rPr>
+        <w:t xml:space="preserve">), formularios (facilitan las tareas de </w:t>
+      </w:r>
+      <w:r>
+        <w:rPr>
+          <w:rFonts w:cstheme="minorHAnsi"/>
+          <w:b/>
+          <w:bCs/>
           <w:i/>
           <w:iCs/>
           <w:sz w:val="24"/>
           <w:szCs w:val="24"/>
         </w:rPr>
-        <w:t>templates</w:t>
-      </w:r>
-      <w:r>
-        <w:rPr>
-          <w:sz w:val="24"/>
-          <w:szCs w:val="24"/>
-        </w:rPr>
-        <w:t xml:space="preserve">), formularios (facilitan las tareas de </w:t>
-      </w:r>
-      <w:r>
-        <w:rPr>
+        <w:t>búsqueda</w:t>
+      </w:r>
+      <w:r>
+        <w:rPr>
+          <w:rFonts w:cstheme="minorHAnsi"/>
           <w:b/>
           <w:bCs/>
           <w:i/>
@@ -1958,21 +1184,11 @@
           <w:sz w:val="24"/>
           <w:szCs w:val="24"/>
         </w:rPr>
-        <w:t>búsqueda</w:t>
-      </w:r>
-      <w:r>
-        <w:rPr>
-          <w:b/>
-          <w:bCs/>
-          <w:i/>
-          <w:iCs/>
-          <w:sz w:val="24"/>
-          <w:szCs w:val="24"/>
-        </w:rPr>
         <w:t xml:space="preserve"> de información</w:t>
       </w:r>
       <w:r>
         <w:rPr>
+          <w:rFonts w:cstheme="minorHAnsi"/>
           <w:sz w:val="24"/>
           <w:szCs w:val="24"/>
         </w:rPr>
@@ -1980,6 +1196,7 @@
       </w:r>
       <w:r>
         <w:rPr>
+          <w:rFonts w:cstheme="minorHAnsi"/>
           <w:sz w:val="24"/>
           <w:szCs w:val="24"/>
         </w:rPr>
@@ -1987,6 +1204,7 @@
       </w:r>
       <w:r>
         <w:rPr>
+          <w:rFonts w:cstheme="minorHAnsi"/>
           <w:sz w:val="24"/>
           <w:szCs w:val="24"/>
         </w:rPr>
@@ -1994,6 +1212,7 @@
       </w:r>
       <w:r>
         <w:rPr>
+          <w:rFonts w:cstheme="minorHAnsi"/>
           <w:sz w:val="24"/>
           <w:szCs w:val="24"/>
         </w:rPr>
@@ -2001,6 +1220,7 @@
       </w:r>
       <w:r>
         <w:rPr>
+          <w:rFonts w:cstheme="minorHAnsi"/>
           <w:sz w:val="24"/>
           <w:szCs w:val="24"/>
         </w:rPr>
@@ -2010,12 +1230,14 @@
     <w:p>
       <w:pPr>
         <w:rPr>
-          <w:sz w:val="24"/>
-          <w:szCs w:val="24"/>
-        </w:rPr>
-      </w:pPr>
-      <w:r>
-        <w:rPr>
+          <w:rFonts w:cstheme="minorHAnsi"/>
+          <w:sz w:val="24"/>
+          <w:szCs w:val="24"/>
+        </w:rPr>
+      </w:pPr>
+      <w:r>
+        <w:rPr>
+          <w:rFonts w:cstheme="minorHAnsi"/>
           <w:b/>
           <w:bCs/>
           <w:sz w:val="24"/>
@@ -2025,6 +1247,7 @@
       </w:r>
       <w:r>
         <w:rPr>
+          <w:rFonts w:cstheme="minorHAnsi"/>
           <w:b/>
           <w:bCs/>
           <w:sz w:val="24"/>
@@ -2034,6 +1257,7 @@
       </w:r>
       <w:r>
         <w:rPr>
+          <w:rFonts w:cstheme="minorHAnsi"/>
           <w:b/>
           <w:bCs/>
           <w:sz w:val="24"/>
@@ -2043,6 +1267,7 @@
       </w:r>
       <w:r>
         <w:rPr>
+          <w:rFonts w:cstheme="minorHAnsi"/>
           <w:sz w:val="24"/>
           <w:szCs w:val="24"/>
         </w:rPr>
@@ -2050,6 +1275,7 @@
       </w:r>
       <w:r>
         <w:rPr>
+          <w:rFonts w:cstheme="minorHAnsi"/>
           <w:sz w:val="24"/>
           <w:szCs w:val="24"/>
         </w:rPr>
@@ -2057,6 +1283,7 @@
       </w:r>
       <w:r>
         <w:rPr>
+          <w:rFonts w:cstheme="minorHAnsi"/>
           <w:sz w:val="24"/>
           <w:szCs w:val="24"/>
         </w:rPr>
@@ -2064,20 +1291,15 @@
       </w:r>
       <w:r>
         <w:rPr>
-          <w:sz w:val="24"/>
-          <w:szCs w:val="24"/>
-        </w:rPr>
-        <w:t>más profesional</w:t>
-      </w:r>
-      <w:r>
-        <w:rPr>
-          <w:sz w:val="24"/>
-          <w:szCs w:val="24"/>
-        </w:rPr>
-        <w:t xml:space="preserve"> a</w:t>
-      </w:r>
-      <w:r>
-        <w:rPr>
+          <w:rFonts w:cstheme="minorHAnsi"/>
+          <w:sz w:val="24"/>
+          <w:szCs w:val="24"/>
+        </w:rPr>
+        <w:t>más profesional a</w:t>
+      </w:r>
+      <w:r>
+        <w:rPr>
+          <w:rFonts w:cstheme="minorHAnsi"/>
           <w:sz w:val="24"/>
           <w:szCs w:val="24"/>
         </w:rPr>
@@ -2087,12 +1309,14 @@
     <w:p>
       <w:pPr>
         <w:rPr>
-          <w:sz w:val="24"/>
-          <w:szCs w:val="24"/>
-        </w:rPr>
-      </w:pPr>
-      <w:r>
-        <w:rPr>
+          <w:rFonts w:cstheme="minorHAnsi"/>
+          <w:sz w:val="24"/>
+          <w:szCs w:val="24"/>
+        </w:rPr>
+      </w:pPr>
+      <w:r>
+        <w:rPr>
+          <w:rFonts w:cstheme="minorHAnsi"/>
           <w:sz w:val="24"/>
           <w:szCs w:val="24"/>
         </w:rPr>
@@ -2100,6 +1324,7 @@
       </w:r>
       <w:r>
         <w:rPr>
+          <w:rFonts w:cstheme="minorHAnsi"/>
           <w:sz w:val="24"/>
           <w:szCs w:val="24"/>
         </w:rPr>
@@ -2107,6 +1332,7 @@
       </w:r>
       <w:r>
         <w:rPr>
+          <w:rFonts w:cstheme="minorHAnsi"/>
           <w:sz w:val="24"/>
           <w:szCs w:val="24"/>
         </w:rPr>
@@ -2114,6 +1340,7 @@
       </w:r>
       <w:r>
         <w:rPr>
+          <w:rFonts w:cstheme="minorHAnsi"/>
           <w:sz w:val="24"/>
           <w:szCs w:val="24"/>
         </w:rPr>
@@ -2121,6 +1348,7 @@
       </w:r>
       <w:r>
         <w:rPr>
+          <w:rFonts w:cstheme="minorHAnsi"/>
           <w:sz w:val="24"/>
           <w:szCs w:val="24"/>
         </w:rPr>
@@ -2130,14 +1358,16 @@
     <w:p>
       <w:pPr>
         <w:rPr>
-          <w:b/>
-          <w:bCs/>
-          <w:sz w:val="24"/>
-          <w:szCs w:val="24"/>
-        </w:rPr>
-      </w:pPr>
-      <w:r>
-        <w:rPr>
+          <w:rFonts w:cstheme="minorHAnsi"/>
+          <w:b/>
+          <w:bCs/>
+          <w:sz w:val="24"/>
+          <w:szCs w:val="24"/>
+        </w:rPr>
+      </w:pPr>
+      <w:r>
+        <w:rPr>
+          <w:rFonts w:cstheme="minorHAnsi"/>
           <w:b/>
           <w:bCs/>
           <w:sz w:val="24"/>
@@ -2147,6 +1377,7 @@
       </w:r>
       <w:r>
         <w:rPr>
+          <w:rFonts w:cstheme="minorHAnsi"/>
           <w:b/>
           <w:bCs/>
           <w:sz w:val="24"/>
@@ -2156,52 +1387,18 @@
       </w:r>
       <w:r>
         <w:rPr>
-          <w:sz w:val="24"/>
-          <w:szCs w:val="24"/>
-        </w:rPr>
-        <w:t>Estas dos herramientas se combinan</w:t>
-      </w:r>
-      <w:r>
-        <w:rPr>
-          <w:sz w:val="24"/>
-          <w:szCs w:val="24"/>
-        </w:rPr>
-        <w:t xml:space="preserve"> como un script</w:t>
-      </w:r>
-      <w:r>
-        <w:rPr>
-          <w:sz w:val="24"/>
-          <w:szCs w:val="24"/>
-        </w:rPr>
-        <w:t xml:space="preserve"> para realizar una pequeña función que llama a la función</w:t>
-      </w:r>
-      <w:r>
-        <w:rPr>
-          <w:sz w:val="24"/>
-          <w:szCs w:val="24"/>
-        </w:rPr>
-        <w:t xml:space="preserve"> definida en Django</w:t>
-      </w:r>
-      <w:r>
-        <w:rPr>
-          <w:sz w:val="24"/>
-          <w:szCs w:val="24"/>
-        </w:rPr>
-        <w:t xml:space="preserve"> de inserción de puntuaciones</w:t>
-      </w:r>
-      <w:r>
-        <w:rPr>
-          <w:sz w:val="24"/>
-          <w:szCs w:val="24"/>
-        </w:rPr>
-        <w:t xml:space="preserve"> tras apretar un botón de emisión de puntuación.</w:t>
+          <w:rFonts w:cstheme="minorHAnsi"/>
+          <w:sz w:val="24"/>
+          <w:szCs w:val="24"/>
+        </w:rPr>
+        <w:t>Estas dos herramientas se combinan como un script para realizar una pequeña función que llama a la función definida en Django de inserción de puntuaciones tras apretar un botón de emisión de puntuación.</w:t>
       </w:r>
     </w:p>
     <w:p>
       <w:pPr>
         <w:pStyle w:val="Ttulo1"/>
         <w:rPr>
-          <w:rFonts w:ascii="Arial" w:hAnsi="Arial" w:cs="Arial"/>
+          <w:rFonts w:asciiTheme="minorHAnsi" w:hAnsiTheme="minorHAnsi" w:cstheme="minorHAnsi"/>
           <w:b/>
           <w:bCs/>
           <w:color w:val="auto"/>
@@ -2211,7 +1408,7 @@
       </w:pPr>
       <w:r>
         <w:rPr>
-          <w:rFonts w:ascii="Arial" w:hAnsi="Arial" w:cs="Arial"/>
+          <w:rFonts w:asciiTheme="minorHAnsi" w:hAnsiTheme="minorHAnsi" w:cstheme="minorHAnsi"/>
           <w:b/>
           <w:bCs/>
           <w:color w:val="auto"/>
@@ -2223,8 +1420,14 @@
       </w:r>
     </w:p>
     <w:p>
-      <w:r>
-        <w:rPr>
+      <w:pPr>
+        <w:rPr>
+          <w:rFonts w:cstheme="minorHAnsi"/>
+        </w:rPr>
+      </w:pPr>
+      <w:r>
+        <w:rPr>
+          <w:rFonts w:cstheme="minorHAnsi"/>
           <w:noProof/>
         </w:rPr>
         <mc:AlternateContent>
@@ -2298,28 +1501,47 @@
         </mc:AlternateContent>
       </w:r>
       <w:r>
+        <w:rPr>
+          <w:rFonts w:cstheme="minorHAnsi"/>
+        </w:rPr>
         <w:t xml:space="preserve">Como se ha indicado anteriormente, existe un sistema de gestión de roles. A continuación, se proporcionan </w:t>
       </w:r>
       <w:r>
+        <w:rPr>
+          <w:rFonts w:cstheme="minorHAnsi"/>
+        </w:rPr>
         <w:t>algunas credenciales</w:t>
       </w:r>
       <w:r>
+        <w:rPr>
+          <w:rFonts w:cstheme="minorHAnsi"/>
+        </w:rPr>
         <w:t xml:space="preserve"> de prueba.</w:t>
       </w:r>
     </w:p>
     <w:p>
-      <w:r>
-        <w:rPr>
+      <w:pPr>
+        <w:rPr>
+          <w:rFonts w:cstheme="minorHAnsi"/>
+        </w:rPr>
+      </w:pPr>
+      <w:r>
+        <w:rPr>
+          <w:rFonts w:cstheme="minorHAnsi"/>
           <w:b/>
           <w:bCs/>
         </w:rPr>
         <w:t>ADMINISTRADOR</w:t>
       </w:r>
       <w:r>
+        <w:rPr>
+          <w:rFonts w:cstheme="minorHAnsi"/>
+        </w:rPr>
         <w:t>: Usuario=</w:t>
       </w:r>
       <w:r>
         <w:rPr>
+          <w:rFonts w:cstheme="minorHAnsi"/>
           <w:b/>
           <w:bCs/>
           <w:i/>
@@ -2328,10 +1550,14 @@
         <w:t>admin</w:t>
       </w:r>
       <w:r>
+        <w:rPr>
+          <w:rFonts w:cstheme="minorHAnsi"/>
+        </w:rPr>
         <w:t>, Contraseña=</w:t>
       </w:r>
       <w:r>
         <w:rPr>
+          <w:rFonts w:cstheme="minorHAnsi"/>
           <w:b/>
           <w:bCs/>
           <w:i/>
@@ -2341,28 +1567,42 @@
       </w:r>
     </w:p>
     <w:p>
-      <w:r>
-        <w:rPr>
+      <w:pPr>
+        <w:rPr>
+          <w:rFonts w:cstheme="minorHAnsi"/>
+        </w:rPr>
+      </w:pPr>
+      <w:r>
+        <w:rPr>
+          <w:rFonts w:cstheme="minorHAnsi"/>
           <w:b/>
           <w:bCs/>
         </w:rPr>
         <w:t>USUARIO</w:t>
       </w:r>
       <w:r>
+        <w:rPr>
+          <w:rFonts w:cstheme="minorHAnsi"/>
+        </w:rPr>
         <w:t xml:space="preserve"> </w:t>
       </w:r>
       <w:r>
         <w:rPr>
+          <w:rFonts w:cstheme="minorHAnsi"/>
           <w:b/>
           <w:bCs/>
         </w:rPr>
         <w:t>REGISTRADO</w:t>
       </w:r>
       <w:r>
+        <w:rPr>
+          <w:rFonts w:cstheme="minorHAnsi"/>
+        </w:rPr>
         <w:t>: Usuario=</w:t>
       </w:r>
       <w:r>
         <w:rPr>
+          <w:rFonts w:cstheme="minorHAnsi"/>
           <w:b/>
           <w:bCs/>
           <w:i/>
@@ -2371,10 +1611,14 @@
         <w:t>testing2</w:t>
       </w:r>
       <w:r>
+        <w:rPr>
+          <w:rFonts w:cstheme="minorHAnsi"/>
+        </w:rPr>
         <w:t>, Contraseña=</w:t>
       </w:r>
       <w:r>
         <w:rPr>
+          <w:rFonts w:cstheme="minorHAnsi"/>
           <w:b/>
           <w:bCs/>
           <w:i/>
@@ -2384,8 +1628,14 @@
       </w:r>
     </w:p>
     <w:p>
-      <w:r>
-        <w:rPr>
+      <w:pPr>
+        <w:rPr>
+          <w:rFonts w:cstheme="minorHAnsi"/>
+        </w:rPr>
+      </w:pPr>
+      <w:r>
+        <w:rPr>
+          <w:rFonts w:cstheme="minorHAnsi"/>
           <w:noProof/>
         </w:rPr>
         <w:drawing>
@@ -2458,33 +1708,60 @@
         </w:drawing>
       </w:r>
       <w:r>
+        <w:rPr>
+          <w:rFonts w:cstheme="minorHAnsi"/>
+        </w:rPr>
         <w:t>La interfaz de usuario difiere en función de tipo de usuario.</w:t>
       </w:r>
       <w:r>
+        <w:rPr>
+          <w:rFonts w:cstheme="minorHAnsi"/>
+        </w:rPr>
         <w:t xml:space="preserve"> </w:t>
       </w:r>
       <w:r>
+        <w:rPr>
+          <w:rFonts w:cstheme="minorHAnsi"/>
+        </w:rPr>
         <w:t>Al hacer click en el botón Iniciar Sesión se podrán usar las credenciales dados o registrar una nueva cuenta. Para salir (con sesión iniciada, debe hacer click en Cerrar Sesión)</w:t>
       </w:r>
     </w:p>
     <w:p>
-      <w:r>
+      <w:pPr>
+        <w:rPr>
+          <w:rFonts w:cstheme="minorHAnsi"/>
+        </w:rPr>
+      </w:pPr>
+      <w:r>
+        <w:rPr>
+          <w:rFonts w:cstheme="minorHAnsi"/>
+        </w:rPr>
         <w:t xml:space="preserve">Como </w:t>
       </w:r>
       <w:r>
         <w:rPr>
+          <w:rFonts w:cstheme="minorHAnsi"/>
           <w:b/>
           <w:bCs/>
         </w:rPr>
         <w:t>usuario visitante y no registrado</w:t>
       </w:r>
       <w:r>
+        <w:rPr>
+          <w:rFonts w:cstheme="minorHAnsi"/>
+        </w:rPr>
         <w:t>. Se permite realizar consultas de información y búsquedas. Si hacemos click en los elementos del menú se iniciarán los siguientes mecanismos.</w:t>
       </w:r>
     </w:p>
     <w:p>
-      <w:r>
-        <w:rPr>
+      <w:pPr>
+        <w:rPr>
+          <w:rFonts w:cstheme="minorHAnsi"/>
+        </w:rPr>
+      </w:pPr>
+      <w:r>
+        <w:rPr>
+          <w:rFonts w:cstheme="minorHAnsi"/>
           <w:b/>
           <w:bCs/>
           <w:sz w:val="24"/>
@@ -2493,27 +1770,51 @@
         <w:t>Equipo</w:t>
       </w:r>
       <w:r>
+        <w:rPr>
+          <w:rFonts w:cstheme="minorHAnsi"/>
+        </w:rPr>
         <w:t xml:space="preserve">: </w:t>
       </w:r>
       <w:r>
+        <w:rPr>
+          <w:rFonts w:cstheme="minorHAnsi"/>
+        </w:rPr>
         <w:t xml:space="preserve">Accede a información y estadísticas de los equipos de la NBA </w:t>
       </w:r>
       <w:r>
+        <w:rPr>
+          <w:rFonts w:cstheme="minorHAnsi"/>
+        </w:rPr>
         <w:t>(</w:t>
       </w:r>
       <w:r>
+        <w:rPr>
+          <w:rFonts w:cstheme="minorHAnsi"/>
+        </w:rPr>
         <w:t>temporada 2020/2021</w:t>
       </w:r>
       <w:r>
+        <w:rPr>
+          <w:rFonts w:cstheme="minorHAnsi"/>
+        </w:rPr>
         <w:t>)</w:t>
       </w:r>
       <w:r>
+        <w:rPr>
+          <w:rFonts w:cstheme="minorHAnsi"/>
+        </w:rPr>
         <w:t>.</w:t>
       </w:r>
     </w:p>
     <w:p>
-      <w:r>
-        <w:rPr>
+      <w:pPr>
+        <w:rPr>
+          <w:rFonts w:cstheme="minorHAnsi"/>
+        </w:rPr>
+      </w:pPr>
+      <w:r>
+        <w:rPr>
+          <w:rFonts w:cstheme="minorHAnsi"/>
           <w:b/>
           <w:bCs/>
           <w:sz w:val="24"/>
@@ -2522,10 +1823,14 @@
         <w:t xml:space="preserve">Jugadores: </w:t>
       </w:r>
       <w:r>
+        <w:rPr>
+          <w:rFonts w:cstheme="minorHAnsi"/>
+        </w:rPr>
         <w:t xml:space="preserve">Permite acceder a </w:t>
       </w:r>
       <w:r>
         <w:rPr>
+          <w:rFonts w:cstheme="minorHAnsi"/>
           <w:b/>
           <w:bCs/>
           <w:i/>
@@ -2534,10 +1839,14 @@
         <w:t>Jugadores Actuales</w:t>
       </w:r>
       <w:r>
+        <w:rPr>
+          <w:rFonts w:cstheme="minorHAnsi"/>
+        </w:rPr>
         <w:t xml:space="preserve"> (estadísticas de los jugadores de la NBA de la temporada 2020/2021) y a </w:t>
       </w:r>
       <w:r>
         <w:rPr>
+          <w:rFonts w:cstheme="minorHAnsi"/>
           <w:b/>
           <w:bCs/>
           <w:i/>
@@ -2546,12 +1855,21 @@
         <w:t>Draft 2021</w:t>
       </w:r>
       <w:r>
+        <w:rPr>
+          <w:rFonts w:cstheme="minorHAnsi"/>
+        </w:rPr>
         <w:t>, permite consultar el estado de los pronósticos del futuro Draft de la NBA.</w:t>
       </w:r>
     </w:p>
     <w:p>
-      <w:r>
-        <w:rPr>
+      <w:pPr>
+        <w:rPr>
+          <w:rFonts w:cstheme="minorHAnsi"/>
+        </w:rPr>
+      </w:pPr>
+      <w:r>
+        <w:rPr>
+          <w:rFonts w:cstheme="minorHAnsi"/>
           <w:b/>
           <w:bCs/>
           <w:sz w:val="24"/>
@@ -2561,6 +1879,7 @@
       </w:r>
       <w:r>
         <w:rPr>
+          <w:rFonts w:cstheme="minorHAnsi"/>
           <w:b/>
           <w:bCs/>
           <w:sz w:val="24"/>
@@ -2569,12 +1888,21 @@
         <w:t xml:space="preserve"> </w:t>
       </w:r>
       <w:r>
+        <w:rPr>
+          <w:rFonts w:cstheme="minorHAnsi"/>
+        </w:rPr>
         <w:t>Permite consultar las noticias de la actualidad del mundo NBA.</w:t>
       </w:r>
     </w:p>
     <w:p>
-      <w:r>
-        <w:rPr>
+      <w:pPr>
+        <w:rPr>
+          <w:rFonts w:cstheme="minorHAnsi"/>
+        </w:rPr>
+      </w:pPr>
+      <w:r>
+        <w:rPr>
+          <w:rFonts w:cstheme="minorHAnsi"/>
           <w:b/>
           <w:bCs/>
           <w:noProof/>
@@ -2652,6 +1980,7 @@
       </w:r>
       <w:r>
         <w:rPr>
+          <w:rFonts w:cstheme="minorHAnsi"/>
           <w:b/>
           <w:bCs/>
           <w:sz w:val="24"/>
@@ -2660,13 +1989,20 @@
         <w:t xml:space="preserve">Busquedas: </w:t>
       </w:r>
       <w:r>
+        <w:rPr>
+          <w:rFonts w:cstheme="minorHAnsi"/>
+        </w:rPr>
         <w:t xml:space="preserve"> </w:t>
       </w:r>
       <w:r>
+        <w:rPr>
+          <w:rFonts w:cstheme="minorHAnsi"/>
+        </w:rPr>
         <w:t xml:space="preserve">Permite realizar un gran número de consultas, entre ellas encontramos: </w:t>
       </w:r>
       <w:r>
         <w:rPr>
+          <w:rFonts w:cstheme="minorHAnsi"/>
           <w:b/>
           <w:bCs/>
           <w:i/>
@@ -2675,10 +2011,14 @@
         <w:t>Buscar Jugadores por equipo o nombre</w:t>
       </w:r>
       <w:r>
+        <w:rPr>
+          <w:rFonts w:cstheme="minorHAnsi"/>
+        </w:rPr>
         <w:t>,</w:t>
       </w:r>
       <w:r>
         <w:rPr>
+          <w:rFonts w:cstheme="minorHAnsi"/>
           <w:b/>
           <w:bCs/>
           <w:i/>
@@ -2687,10 +2027,14 @@
         <w:t xml:space="preserve"> buscar el Top 5 jugadores por posición</w:t>
       </w:r>
       <w:r>
+        <w:rPr>
+          <w:rFonts w:cstheme="minorHAnsi"/>
+        </w:rPr>
         <w:t>,</w:t>
       </w:r>
       <w:r>
         <w:rPr>
+          <w:rFonts w:cstheme="minorHAnsi"/>
           <w:b/>
           <w:bCs/>
           <w:i/>
@@ -2699,13 +2043,14 @@
         <w:t xml:space="preserve"> Buscar jugadores destacados con contrato G-League</w:t>
       </w:r>
       <w:r>
-        <w:t>(Liga de franquicias afiliadas a la NBA)</w:t>
-      </w:r>
-      <w:r>
-        <w:t>,</w:t>
-      </w:r>
-      <w:r>
-        <w:rPr>
+        <w:rPr>
+          <w:rFonts w:cstheme="minorHAnsi"/>
+        </w:rPr>
+        <w:t>(Liga de franquicias afiliadas a la NBA),</w:t>
+      </w:r>
+      <w:r>
+        <w:rPr>
+          <w:rFonts w:cstheme="minorHAnsi"/>
           <w:b/>
           <w:bCs/>
           <w:i/>
@@ -2714,10 +2059,14 @@
         <w:t xml:space="preserve"> buscar drafteados por posición </w:t>
       </w:r>
       <w:r>
+        <w:rPr>
+          <w:rFonts w:cstheme="minorHAnsi"/>
+        </w:rPr>
         <w:t xml:space="preserve">y </w:t>
       </w:r>
       <w:r>
         <w:rPr>
+          <w:rFonts w:cstheme="minorHAnsi"/>
           <w:b/>
           <w:bCs/>
           <w:i/>
@@ -2726,36 +2075,60 @@
         <w:t xml:space="preserve">buscar noticias por palabra clave </w:t>
       </w:r>
       <w:r>
-        <w:t>(En su título o cuerpo de noticia)</w:t>
-      </w:r>
-      <w:r>
-        <w:t xml:space="preserve">. </w:t>
-      </w:r>
-    </w:p>
-    <w:p>
-      <w:r>
+        <w:rPr>
+          <w:rFonts w:cstheme="minorHAnsi"/>
+        </w:rPr>
+        <w:t xml:space="preserve">(En su título o cuerpo de noticia). </w:t>
+      </w:r>
+    </w:p>
+    <w:p>
+      <w:pPr>
+        <w:rPr>
+          <w:rFonts w:cstheme="minorHAnsi"/>
+        </w:rPr>
+      </w:pPr>
+      <w:r>
+        <w:rPr>
+          <w:rFonts w:cstheme="minorHAnsi"/>
+        </w:rPr>
         <w:t xml:space="preserve">Como </w:t>
       </w:r>
       <w:r>
         <w:rPr>
+          <w:rFonts w:cstheme="minorHAnsi"/>
           <w:b/>
           <w:bCs/>
         </w:rPr>
         <w:t>usuario registrado</w:t>
       </w:r>
       <w:r>
+        <w:rPr>
+          <w:rFonts w:cstheme="minorHAnsi"/>
+        </w:rPr>
         <w:t>, además de las funcionalidades ya existentes</w:t>
       </w:r>
       <w:r>
+        <w:rPr>
+          <w:rFonts w:cstheme="minorHAnsi"/>
+        </w:rPr>
         <w:t xml:space="preserve"> y comentadas anteriormente </w:t>
       </w:r>
       <w:r>
+        <w:rPr>
+          <w:rFonts w:cstheme="minorHAnsi"/>
+        </w:rPr>
         <w:t>, se permite realizar de manera adicional:</w:t>
       </w:r>
     </w:p>
     <w:p>
-      <w:r>
-        <w:rPr>
+      <w:pPr>
+        <w:rPr>
+          <w:rFonts w:cstheme="minorHAnsi"/>
+        </w:rPr>
+      </w:pPr>
+      <w:r>
+        <w:rPr>
+          <w:rFonts w:cstheme="minorHAnsi"/>
           <w:b/>
           <w:bCs/>
           <w:sz w:val="24"/>
@@ -2765,18 +2138,28 @@
       </w:r>
       <w:r>
         <w:rPr>
+          <w:rFonts w:cstheme="minorHAnsi"/>
           <w:sz w:val="24"/>
           <w:szCs w:val="24"/>
         </w:rPr>
         <w:t xml:space="preserve">  </w:t>
       </w:r>
       <w:r>
+        <w:rPr>
+          <w:rFonts w:cstheme="minorHAnsi"/>
+        </w:rPr>
         <w:t>Siendo usuario registrado, se permite realizar puntuaciones a los jugadores actuales.</w:t>
       </w:r>
     </w:p>
     <w:p>
-      <w:r>
-        <w:rPr>
+      <w:pPr>
+        <w:rPr>
+          <w:rFonts w:cstheme="minorHAnsi"/>
+        </w:rPr>
+      </w:pPr>
+      <w:r>
+        <w:rPr>
+          <w:rFonts w:cstheme="minorHAnsi"/>
           <w:b/>
           <w:bCs/>
           <w:sz w:val="24"/>
@@ -2786,6 +2169,7 @@
       </w:r>
       <w:r>
         <w:rPr>
+          <w:rFonts w:cstheme="minorHAnsi"/>
           <w:b/>
           <w:bCs/>
           <w:sz w:val="24"/>
@@ -2794,10 +2178,14 @@
         <w:t xml:space="preserve"> </w:t>
       </w:r>
       <w:r>
+        <w:rPr>
+          <w:rFonts w:cstheme="minorHAnsi"/>
+        </w:rPr>
         <w:t xml:space="preserve">Donde podrá consultar </w:t>
       </w:r>
       <w:r>
         <w:rPr>
+          <w:rFonts w:cstheme="minorHAnsi"/>
           <w:b/>
           <w:bCs/>
           <w:i/>
@@ -2806,10 +2194,14 @@
         <w:t>jugadores similares</w:t>
       </w:r>
       <w:r>
+        <w:rPr>
+          <w:rFonts w:cstheme="minorHAnsi"/>
+        </w:rPr>
         <w:t xml:space="preserve"> según el rendimiento desempeñado, </w:t>
       </w:r>
       <w:r>
         <w:rPr>
+          <w:rFonts w:cstheme="minorHAnsi"/>
           <w:b/>
           <w:bCs/>
           <w:i/>
@@ -2818,10 +2210,14 @@
         <w:t>mis puntuaciones</w:t>
       </w:r>
       <w:r>
+        <w:rPr>
+          <w:rFonts w:cstheme="minorHAnsi"/>
+        </w:rPr>
         <w:t xml:space="preserve">, donde podrá consultar las puntuaciones realizada a los jugadores y </w:t>
       </w:r>
       <w:r>
         <w:rPr>
+          <w:rFonts w:cstheme="minorHAnsi"/>
           <w:b/>
           <w:bCs/>
           <w:i/>
@@ -2830,12 +2226,16 @@
         <w:t>jugadores recomendados por otros usuarios</w:t>
       </w:r>
       <w:r>
+        <w:rPr>
+          <w:rFonts w:cstheme="minorHAnsi"/>
+        </w:rPr>
         <w:t xml:space="preserve"> (Donde el sistema le hará recomendaciones de fichajes basándose en las votaciones de otros usuarios similares a usted.)</w:t>
       </w:r>
     </w:p>
     <w:p>
       <w:pPr>
         <w:rPr>
+          <w:rFonts w:cstheme="minorHAnsi"/>
           <w:bCs/>
           <w:iCs/>
           <w:sz w:val="24"/>
@@ -2844,6 +2244,7 @@
       </w:pPr>
       <w:r>
         <w:rPr>
+          <w:rFonts w:cstheme="minorHAnsi"/>
           <w:b/>
           <w:bCs/>
           <w:noProof/>
@@ -2921,6 +2322,7 @@
       </w:r>
       <w:r>
         <w:rPr>
+          <w:rFonts w:cstheme="minorHAnsi"/>
           <w:b/>
           <w:bCs/>
           <w:sz w:val="24"/>
@@ -2930,6 +2332,7 @@
       </w:r>
       <w:r>
         <w:rPr>
+          <w:rFonts w:cstheme="minorHAnsi"/>
           <w:b/>
           <w:bCs/>
           <w:sz w:val="24"/>
@@ -2939,6 +2342,7 @@
       </w:r>
       <w:r>
         <w:rPr>
+          <w:rFonts w:cstheme="minorHAnsi"/>
           <w:sz w:val="24"/>
           <w:szCs w:val="24"/>
         </w:rPr>
@@ -2946,6 +2350,7 @@
       </w:r>
       <w:r>
         <w:rPr>
+          <w:rFonts w:cstheme="minorHAnsi"/>
           <w:b/>
           <w:bCs/>
           <w:i/>
@@ -2957,6 +2362,7 @@
       </w:r>
       <w:r>
         <w:rPr>
+          <w:rFonts w:cstheme="minorHAnsi"/>
           <w:b/>
           <w:iCs/>
           <w:sz w:val="24"/>
@@ -2966,6 +2372,7 @@
       </w:r>
       <w:r>
         <w:rPr>
+          <w:rFonts w:cstheme="minorHAnsi"/>
           <w:bCs/>
           <w:iCs/>
           <w:sz w:val="24"/>
@@ -2975,6 +2382,7 @@
       </w:r>
       <w:r>
         <w:rPr>
+          <w:rFonts w:cstheme="minorHAnsi"/>
           <w:b/>
           <w:i/>
           <w:sz w:val="24"/>
@@ -2984,6 +2392,7 @@
       </w:r>
       <w:r>
         <w:rPr>
+          <w:rFonts w:cstheme="minorHAnsi"/>
           <w:b/>
           <w:i/>
           <w:sz w:val="24"/>
@@ -2993,6 +2402,7 @@
       </w:r>
       <w:r>
         <w:rPr>
+          <w:rFonts w:cstheme="minorHAnsi"/>
           <w:b/>
           <w:i/>
           <w:sz w:val="24"/>
@@ -3002,6 +2412,7 @@
       </w:r>
       <w:r>
         <w:rPr>
+          <w:rFonts w:cstheme="minorHAnsi"/>
           <w:bCs/>
           <w:iCs/>
           <w:sz w:val="24"/>
@@ -3011,11 +2422,20 @@
       </w:r>
     </w:p>
     <w:p>
-      <w:r>
+      <w:pPr>
+        <w:rPr>
+          <w:rFonts w:cstheme="minorHAnsi"/>
+        </w:rPr>
+      </w:pPr>
+      <w:r>
+        <w:rPr>
+          <w:rFonts w:cstheme="minorHAnsi"/>
+        </w:rPr>
         <w:t xml:space="preserve">Por último, como </w:t>
       </w:r>
       <w:r>
         <w:rPr>
+          <w:rFonts w:cstheme="minorHAnsi"/>
           <w:b/>
           <w:bCs/>
         </w:rPr>
@@ -3023,18 +2443,30 @@
       </w:r>
       <w:r>
         <w:rPr>
+          <w:rFonts w:cstheme="minorHAnsi"/>
           <w:b/>
           <w:bCs/>
         </w:rPr>
         <w:t>r</w:t>
       </w:r>
       <w:r>
+        <w:rPr>
+          <w:rFonts w:cstheme="minorHAnsi"/>
+        </w:rPr>
         <w:t>, además de todas las funcionalidades definidas anteriormente, se permite:</w:t>
       </w:r>
     </w:p>
     <w:p>
-      <w:r>
-        <w:rPr>
+      <w:pPr>
+        <w:rPr>
+          <w:rFonts w:cstheme="minorHAnsi"/>
+          <w:sz w:val="24"/>
+          <w:szCs w:val="24"/>
+        </w:rPr>
+      </w:pPr>
+      <w:r>
+        <w:rPr>
+          <w:rFonts w:cstheme="minorHAnsi"/>
           <w:b/>
           <w:bCs/>
           <w:sz w:val="24"/>
@@ -3044,6 +2476,7 @@
       </w:r>
       <w:r>
         <w:rPr>
+          <w:rFonts w:cstheme="minorHAnsi"/>
           <w:b/>
           <w:bCs/>
           <w:sz w:val="24"/>
@@ -3053,20 +2486,555 @@
       </w:r>
       <w:r>
         <w:rPr>
+          <w:rFonts w:cstheme="minorHAnsi"/>
           <w:sz w:val="24"/>
           <w:szCs w:val="24"/>
         </w:rPr>
         <w:t>Podrá acceder al panel de administrador de Django para administrar los modelos y datos almacenados.</w:t>
       </w:r>
     </w:p>
+    <w:p>
+      <w:pPr>
+        <w:rPr>
+          <w:rFonts w:cstheme="minorHAnsi"/>
+          <w:b/>
+          <w:bCs/>
+        </w:rPr>
+      </w:pPr>
+      <w:r>
+        <w:rPr>
+          <w:rFonts w:cstheme="minorHAnsi"/>
+          <w:noProof/>
+          <w:sz w:val="20"/>
+          <w:szCs w:val="20"/>
+        </w:rPr>
+        <w:lastRenderedPageBreak/>
+        <w:drawing>
+          <wp:anchor distT="0" distB="0" distL="114300" distR="114300" simplePos="0" relativeHeight="251667456" behindDoc="1" locked="0" layoutInCell="1" allowOverlap="1" wp14:anchorId="50F44B56" wp14:editId="0C8A64A7">
+            <wp:simplePos x="0" y="0"/>
+            <wp:positionH relativeFrom="column">
+              <wp:posOffset>2625090</wp:posOffset>
+            </wp:positionH>
+            <wp:positionV relativeFrom="paragraph">
+              <wp:posOffset>138430</wp:posOffset>
+            </wp:positionV>
+            <wp:extent cx="3121025" cy="1371600"/>
+            <wp:effectExtent l="19050" t="19050" r="22225" b="19050"/>
+            <wp:wrapTight wrapText="bothSides">
+              <wp:wrapPolygon edited="0">
+                <wp:start x="-132" y="-300"/>
+                <wp:lineTo x="-132" y="21600"/>
+                <wp:lineTo x="21622" y="21600"/>
+                <wp:lineTo x="21622" y="-300"/>
+                <wp:lineTo x="-132" y="-300"/>
+              </wp:wrapPolygon>
+            </wp:wrapTight>
+            <wp:docPr id="6" name="Imagen 6"/>
+            <wp:cNvGraphicFramePr>
+              <a:graphicFrameLocks xmlns:a="http://schemas.openxmlformats.org/drawingml/2006/main" noChangeAspect="1"/>
+            </wp:cNvGraphicFramePr>
+            <a:graphic xmlns:a="http://schemas.openxmlformats.org/drawingml/2006/main">
+              <a:graphicData uri="http://schemas.openxmlformats.org/drawingml/2006/picture">
+                <pic:pic xmlns:pic="http://schemas.openxmlformats.org/drawingml/2006/picture">
+                  <pic:nvPicPr>
+                    <pic:cNvPr id="1" name=""/>
+                    <pic:cNvPicPr/>
+                  </pic:nvPicPr>
+                  <pic:blipFill>
+                    <a:blip r:embed="rId14">
+                      <a:extLst>
+                        <a:ext uri="{28A0092B-C50C-407E-A947-70E740481C1C}">
+                          <a14:useLocalDpi xmlns:a14="http://schemas.microsoft.com/office/drawing/2010/main" val="0"/>
+                        </a:ext>
+                      </a:extLst>
+                    </a:blip>
+                    <a:stretch>
+                      <a:fillRect/>
+                    </a:stretch>
+                  </pic:blipFill>
+                  <pic:spPr>
+                    <a:xfrm>
+                      <a:off x="0" y="0"/>
+                      <a:ext cx="3121025" cy="1371600"/>
+                    </a:xfrm>
+                    <a:prstGeom prst="rect">
+                      <a:avLst/>
+                    </a:prstGeom>
+                    <a:ln>
+                      <a:solidFill>
+                        <a:schemeClr val="tx1"/>
+                      </a:solidFill>
+                    </a:ln>
+                  </pic:spPr>
+                </pic:pic>
+              </a:graphicData>
+            </a:graphic>
+            <wp14:sizeRelH relativeFrom="margin">
+              <wp14:pctWidth>0</wp14:pctWidth>
+            </wp14:sizeRelH>
+            <wp14:sizeRelV relativeFrom="margin">
+              <wp14:pctHeight>0</wp14:pctHeight>
+            </wp14:sizeRelV>
+          </wp:anchor>
+        </w:drawing>
+      </w:r>
+      <w:r>
+        <w:rPr>
+          <w:rFonts w:cstheme="minorHAnsi"/>
+          <w:b/>
+          <w:bCs/>
+        </w:rPr>
+        <w:t>Carga de datos</w:t>
+      </w:r>
+    </w:p>
+    <w:p>
+      <w:pPr>
+        <w:rPr>
+          <w:rFonts w:cstheme="minorHAnsi"/>
+        </w:rPr>
+      </w:pPr>
+      <w:r>
+        <w:rPr>
+          <w:rFonts w:cstheme="minorHAnsi"/>
+        </w:rPr>
+        <w:t>Como usuario administrador o registrado, haga click en el desplegable cargar, ahí encontrará dos opciones la primera de ellas cargará la base de datos y los registros y la segunda servirá para realizar la carga del sistema de recomendación para obtener la similaridad entre jugadores.</w:t>
+      </w:r>
+      <w:r>
+        <w:rPr>
+          <w:rFonts w:cstheme="minorHAnsi"/>
+          <w:noProof/>
+          <w:sz w:val="20"/>
+          <w:szCs w:val="20"/>
+        </w:rPr>
+        <w:t xml:space="preserve"> </w:t>
+      </w:r>
+    </w:p>
+    <w:p>
+      <w:pPr>
+        <w:rPr>
+          <w:rFonts w:cstheme="minorHAnsi"/>
+        </w:rPr>
+      </w:pPr>
+      <w:r>
+        <w:rPr>
+          <w:rFonts w:cstheme="minorHAnsi"/>
+        </w:rPr>
+        <w:t>Si lo desea, puede solamente ejecutar parte de la populación de la base de datos (cargar solo equipos, jugadores, noticias o drafteados) esta opción se encuentra disponible como un link en cada uno de los listados de los modelos comentados.</w:t>
+      </w:r>
+    </w:p>
+    <w:p>
+      <w:pPr>
+        <w:rPr>
+          <w:rFonts w:cstheme="minorHAnsi"/>
+        </w:rPr>
+      </w:pPr>
+      <w:r>
+        <w:rPr>
+          <w:rFonts w:cstheme="minorHAnsi"/>
+          <w:noProof/>
+        </w:rPr>
+        <w:drawing>
+          <wp:inline distT="0" distB="0" distL="0" distR="0" wp14:anchorId="190BE92B" wp14:editId="0BFA0124">
+            <wp:extent cx="5400040" cy="298450"/>
+            <wp:effectExtent l="19050" t="19050" r="10160" b="25400"/>
+            <wp:docPr id="7" name="Imagen 7"/>
+            <wp:cNvGraphicFramePr>
+              <a:graphicFrameLocks xmlns:a="http://schemas.openxmlformats.org/drawingml/2006/main" noChangeAspect="1"/>
+            </wp:cNvGraphicFramePr>
+            <a:graphic xmlns:a="http://schemas.openxmlformats.org/drawingml/2006/main">
+              <a:graphicData uri="http://schemas.openxmlformats.org/drawingml/2006/picture">
+                <pic:pic xmlns:pic="http://schemas.openxmlformats.org/drawingml/2006/picture">
+                  <pic:nvPicPr>
+                    <pic:cNvPr id="1" name=""/>
+                    <pic:cNvPicPr/>
+                  </pic:nvPicPr>
+                  <pic:blipFill>
+                    <a:blip r:embed="rId15"/>
+                    <a:stretch>
+                      <a:fillRect/>
+                    </a:stretch>
+                  </pic:blipFill>
+                  <pic:spPr>
+                    <a:xfrm>
+                      <a:off x="0" y="0"/>
+                      <a:ext cx="5400040" cy="298450"/>
+                    </a:xfrm>
+                    <a:prstGeom prst="rect">
+                      <a:avLst/>
+                    </a:prstGeom>
+                    <a:ln>
+                      <a:solidFill>
+                        <a:schemeClr val="tx1"/>
+                      </a:solidFill>
+                    </a:ln>
+                  </pic:spPr>
+                </pic:pic>
+              </a:graphicData>
+            </a:graphic>
+          </wp:inline>
+        </w:drawing>
+      </w:r>
+    </w:p>
+    <w:p>
+      <w:pPr>
+        <w:rPr>
+          <w:rFonts w:cstheme="minorHAnsi"/>
+          <w:b/>
+          <w:bCs/>
+        </w:rPr>
+      </w:pPr>
+    </w:p>
+    <w:p>
+      <w:pPr>
+        <w:rPr>
+          <w:rFonts w:cstheme="minorHAnsi"/>
+          <w:b/>
+          <w:bCs/>
+        </w:rPr>
+      </w:pPr>
+      <w:r>
+        <w:rPr>
+          <w:rFonts w:cstheme="minorHAnsi"/>
+          <w:noProof/>
+        </w:rPr>
+        <w:drawing>
+          <wp:anchor distT="0" distB="0" distL="114300" distR="114300" simplePos="0" relativeHeight="251668480" behindDoc="1" locked="0" layoutInCell="1" allowOverlap="1" wp14:anchorId="5ECD41BC" wp14:editId="0054957F">
+            <wp:simplePos x="0" y="0"/>
+            <wp:positionH relativeFrom="column">
+              <wp:posOffset>2596515</wp:posOffset>
+            </wp:positionH>
+            <wp:positionV relativeFrom="paragraph">
+              <wp:posOffset>24765</wp:posOffset>
+            </wp:positionV>
+            <wp:extent cx="3120390" cy="1314450"/>
+            <wp:effectExtent l="19050" t="19050" r="22860" b="19050"/>
+            <wp:wrapTight wrapText="bothSides">
+              <wp:wrapPolygon edited="0">
+                <wp:start x="-132" y="-313"/>
+                <wp:lineTo x="-132" y="21600"/>
+                <wp:lineTo x="21626" y="21600"/>
+                <wp:lineTo x="21626" y="-313"/>
+                <wp:lineTo x="-132" y="-313"/>
+              </wp:wrapPolygon>
+            </wp:wrapTight>
+            <wp:docPr id="8" name="Imagen 8"/>
+            <wp:cNvGraphicFramePr>
+              <a:graphicFrameLocks xmlns:a="http://schemas.openxmlformats.org/drawingml/2006/main" noChangeAspect="1"/>
+            </wp:cNvGraphicFramePr>
+            <a:graphic xmlns:a="http://schemas.openxmlformats.org/drawingml/2006/main">
+              <a:graphicData uri="http://schemas.openxmlformats.org/drawingml/2006/picture">
+                <pic:pic xmlns:pic="http://schemas.openxmlformats.org/drawingml/2006/picture">
+                  <pic:nvPicPr>
+                    <pic:cNvPr id="1" name=""/>
+                    <pic:cNvPicPr/>
+                  </pic:nvPicPr>
+                  <pic:blipFill>
+                    <a:blip r:embed="rId16">
+                      <a:extLst>
+                        <a:ext uri="{28A0092B-C50C-407E-A947-70E740481C1C}">
+                          <a14:useLocalDpi xmlns:a14="http://schemas.microsoft.com/office/drawing/2010/main" val="0"/>
+                        </a:ext>
+                      </a:extLst>
+                    </a:blip>
+                    <a:stretch>
+                      <a:fillRect/>
+                    </a:stretch>
+                  </pic:blipFill>
+                  <pic:spPr>
+                    <a:xfrm>
+                      <a:off x="0" y="0"/>
+                      <a:ext cx="3120390" cy="1314450"/>
+                    </a:xfrm>
+                    <a:prstGeom prst="rect">
+                      <a:avLst/>
+                    </a:prstGeom>
+                    <a:ln>
+                      <a:solidFill>
+                        <a:schemeClr val="tx1"/>
+                      </a:solidFill>
+                    </a:ln>
+                  </pic:spPr>
+                </pic:pic>
+              </a:graphicData>
+            </a:graphic>
+            <wp14:sizeRelH relativeFrom="margin">
+              <wp14:pctWidth>0</wp14:pctWidth>
+            </wp14:sizeRelH>
+            <wp14:sizeRelV relativeFrom="margin">
+              <wp14:pctHeight>0</wp14:pctHeight>
+            </wp14:sizeRelV>
+          </wp:anchor>
+        </w:drawing>
+      </w:r>
+      <w:r>
+        <w:rPr>
+          <w:rFonts w:cstheme="minorHAnsi"/>
+          <w:b/>
+          <w:bCs/>
+        </w:rPr>
+        <w:t>Listado de elementos.</w:t>
+      </w:r>
+    </w:p>
+    <w:p>
+      <w:pPr>
+        <w:rPr>
+          <w:rFonts w:cstheme="minorHAnsi"/>
+        </w:rPr>
+      </w:pPr>
+      <w:r>
+        <w:rPr>
+          <w:rFonts w:cstheme="minorHAnsi"/>
+        </w:rPr>
+        <w:t>Para acceder al listado de los elementos clave de la base de datos ( Equipos, Jugadores, Drafteados y Noticias) basta con hacer click en sus respectivos nombres dentro del menú y se cargará la lista de resultados almacenados.</w:t>
+      </w:r>
+    </w:p>
+    <w:p>
+      <w:pPr>
+        <w:rPr>
+          <w:rFonts w:cstheme="minorHAnsi"/>
+        </w:rPr>
+      </w:pPr>
+      <w:r>
+        <w:rPr>
+          <w:rFonts w:cstheme="minorHAnsi"/>
+          <w:noProof/>
+        </w:rPr>
+        <w:drawing>
+          <wp:anchor distT="0" distB="0" distL="114300" distR="114300" simplePos="0" relativeHeight="251669504" behindDoc="1" locked="0" layoutInCell="1" allowOverlap="1" wp14:anchorId="42E73E50" wp14:editId="003DC71A">
+            <wp:simplePos x="0" y="0"/>
+            <wp:positionH relativeFrom="margin">
+              <wp:posOffset>2967355</wp:posOffset>
+            </wp:positionH>
+            <wp:positionV relativeFrom="paragraph">
+              <wp:posOffset>27940</wp:posOffset>
+            </wp:positionV>
+            <wp:extent cx="2714625" cy="2200910"/>
+            <wp:effectExtent l="19050" t="19050" r="28575" b="27940"/>
+            <wp:wrapTight wrapText="bothSides">
+              <wp:wrapPolygon edited="0">
+                <wp:start x="-152" y="-187"/>
+                <wp:lineTo x="-152" y="21687"/>
+                <wp:lineTo x="21676" y="21687"/>
+                <wp:lineTo x="21676" y="-187"/>
+                <wp:lineTo x="-152" y="-187"/>
+              </wp:wrapPolygon>
+            </wp:wrapTight>
+            <wp:docPr id="9" name="Imagen 9"/>
+            <wp:cNvGraphicFramePr>
+              <a:graphicFrameLocks xmlns:a="http://schemas.openxmlformats.org/drawingml/2006/main" noChangeAspect="1"/>
+            </wp:cNvGraphicFramePr>
+            <a:graphic xmlns:a="http://schemas.openxmlformats.org/drawingml/2006/main">
+              <a:graphicData uri="http://schemas.openxmlformats.org/drawingml/2006/picture">
+                <pic:pic xmlns:pic="http://schemas.openxmlformats.org/drawingml/2006/picture">
+                  <pic:nvPicPr>
+                    <pic:cNvPr id="1" name=""/>
+                    <pic:cNvPicPr/>
+                  </pic:nvPicPr>
+                  <pic:blipFill>
+                    <a:blip r:embed="rId17">
+                      <a:extLst>
+                        <a:ext uri="{28A0092B-C50C-407E-A947-70E740481C1C}">
+                          <a14:useLocalDpi xmlns:a14="http://schemas.microsoft.com/office/drawing/2010/main" val="0"/>
+                        </a:ext>
+                      </a:extLst>
+                    </a:blip>
+                    <a:stretch>
+                      <a:fillRect/>
+                    </a:stretch>
+                  </pic:blipFill>
+                  <pic:spPr>
+                    <a:xfrm>
+                      <a:off x="0" y="0"/>
+                      <a:ext cx="2714625" cy="2200910"/>
+                    </a:xfrm>
+                    <a:prstGeom prst="rect">
+                      <a:avLst/>
+                    </a:prstGeom>
+                    <a:ln>
+                      <a:solidFill>
+                        <a:schemeClr val="tx1"/>
+                      </a:solidFill>
+                    </a:ln>
+                  </pic:spPr>
+                </pic:pic>
+              </a:graphicData>
+            </a:graphic>
+            <wp14:sizeRelH relativeFrom="margin">
+              <wp14:pctWidth>0</wp14:pctWidth>
+            </wp14:sizeRelH>
+            <wp14:sizeRelV relativeFrom="margin">
+              <wp14:pctHeight>0</wp14:pctHeight>
+            </wp14:sizeRelV>
+          </wp:anchor>
+        </w:drawing>
+      </w:r>
+    </w:p>
+    <w:p>
+      <w:pPr>
+        <w:rPr>
+          <w:rFonts w:cstheme="minorHAnsi"/>
+          <w:b/>
+          <w:bCs/>
+        </w:rPr>
+      </w:pPr>
+      <w:r>
+        <w:rPr>
+          <w:rFonts w:cstheme="minorHAnsi"/>
+          <w:b/>
+          <w:bCs/>
+        </w:rPr>
+        <w:t>Búsqueda de elementos.</w:t>
+      </w:r>
+    </w:p>
+    <w:p>
+      <w:pPr>
+        <w:rPr>
+          <w:rFonts w:cstheme="minorHAnsi"/>
+          <w:noProof/>
+        </w:rPr>
+      </w:pPr>
+      <w:r>
+        <w:rPr>
+          <w:rFonts w:cstheme="minorHAnsi"/>
+        </w:rPr>
+        <w:t>Para realizar una búsqueda concreta de elementos gracias a los diferentes buscadores implementados, haga click en el desplegable “Búsquedas” y seleccione el tipo de buscador para su consulta. Al hacer click se le redireccionará a la correspondiente vista donde podrá ejecutar su búsqueda.</w:t>
+      </w:r>
+      <w:r>
+        <w:rPr>
+          <w:rFonts w:cstheme="minorHAnsi"/>
+          <w:noProof/>
+        </w:rPr>
+        <w:t xml:space="preserve"> </w:t>
+      </w:r>
+    </w:p>
+    <w:p>
+      <w:pPr>
+        <w:rPr>
+          <w:rFonts w:cstheme="minorHAnsi"/>
+          <w:noProof/>
+        </w:rPr>
+      </w:pPr>
+    </w:p>
+    <w:p>
+      <w:pPr>
+        <w:rPr>
+          <w:rFonts w:cstheme="minorHAnsi"/>
+          <w:noProof/>
+        </w:rPr>
+      </w:pPr>
+    </w:p>
+    <w:p>
+      <w:pPr>
+        <w:rPr>
+          <w:rFonts w:cstheme="minorHAnsi"/>
+          <w:b/>
+          <w:bCs/>
+        </w:rPr>
+      </w:pPr>
+      <w:r>
+        <w:rPr>
+          <w:rFonts w:cstheme="minorHAnsi"/>
+          <w:noProof/>
+        </w:rPr>
+        <w:drawing>
+          <wp:anchor distT="0" distB="0" distL="114300" distR="114300" simplePos="0" relativeHeight="251670528" behindDoc="1" locked="0" layoutInCell="1" allowOverlap="1" wp14:anchorId="35C0A5E3" wp14:editId="74EE2068">
+            <wp:simplePos x="0" y="0"/>
+            <wp:positionH relativeFrom="column">
+              <wp:posOffset>2934335</wp:posOffset>
+            </wp:positionH>
+            <wp:positionV relativeFrom="paragraph">
+              <wp:posOffset>220345</wp:posOffset>
+            </wp:positionV>
+            <wp:extent cx="2839085" cy="1219200"/>
+            <wp:effectExtent l="19050" t="19050" r="18415" b="19050"/>
+            <wp:wrapTight wrapText="bothSides">
+              <wp:wrapPolygon edited="0">
+                <wp:start x="-145" y="-338"/>
+                <wp:lineTo x="-145" y="21600"/>
+                <wp:lineTo x="21595" y="21600"/>
+                <wp:lineTo x="21595" y="-338"/>
+                <wp:lineTo x="-145" y="-338"/>
+              </wp:wrapPolygon>
+            </wp:wrapTight>
+            <wp:docPr id="10" name="Imagen 10"/>
+            <wp:cNvGraphicFramePr>
+              <a:graphicFrameLocks xmlns:a="http://schemas.openxmlformats.org/drawingml/2006/main" noChangeAspect="1"/>
+            </wp:cNvGraphicFramePr>
+            <a:graphic xmlns:a="http://schemas.openxmlformats.org/drawingml/2006/main">
+              <a:graphicData uri="http://schemas.openxmlformats.org/drawingml/2006/picture">
+                <pic:pic xmlns:pic="http://schemas.openxmlformats.org/drawingml/2006/picture">
+                  <pic:nvPicPr>
+                    <pic:cNvPr id="1" name=""/>
+                    <pic:cNvPicPr/>
+                  </pic:nvPicPr>
+                  <pic:blipFill>
+                    <a:blip r:embed="rId18">
+                      <a:extLst>
+                        <a:ext uri="{28A0092B-C50C-407E-A947-70E740481C1C}">
+                          <a14:useLocalDpi xmlns:a14="http://schemas.microsoft.com/office/drawing/2010/main" val="0"/>
+                        </a:ext>
+                      </a:extLst>
+                    </a:blip>
+                    <a:stretch>
+                      <a:fillRect/>
+                    </a:stretch>
+                  </pic:blipFill>
+                  <pic:spPr>
+                    <a:xfrm>
+                      <a:off x="0" y="0"/>
+                      <a:ext cx="2839085" cy="1219200"/>
+                    </a:xfrm>
+                    <a:prstGeom prst="rect">
+                      <a:avLst/>
+                    </a:prstGeom>
+                    <a:ln>
+                      <a:solidFill>
+                        <a:schemeClr val="tx1"/>
+                      </a:solidFill>
+                    </a:ln>
+                  </pic:spPr>
+                </pic:pic>
+              </a:graphicData>
+            </a:graphic>
+            <wp14:sizeRelH relativeFrom="margin">
+              <wp14:pctWidth>0</wp14:pctWidth>
+            </wp14:sizeRelH>
+            <wp14:sizeRelV relativeFrom="margin">
+              <wp14:pctHeight>0</wp14:pctHeight>
+            </wp14:sizeRelV>
+          </wp:anchor>
+        </w:drawing>
+      </w:r>
+      <w:r>
+        <w:rPr>
+          <w:rFonts w:cstheme="minorHAnsi"/>
+          <w:b/>
+          <w:bCs/>
+        </w:rPr>
+        <w:t>Sistema de recomendación.</w:t>
+      </w:r>
+    </w:p>
+    <w:p>
+      <w:pPr>
+        <w:rPr>
+          <w:rFonts w:cstheme="minorHAnsi"/>
+        </w:rPr>
+      </w:pPr>
+      <w:r>
+        <w:rPr>
+          <w:rFonts w:cstheme="minorHAnsi"/>
+        </w:rPr>
+        <w:t xml:space="preserve">Para acceder a las opciones del sistema de recomendación (jugadores similares, mis puntuaciones y jugadores recomendados por otros usuarios) haga click en el desplegable “Recomendaciones para Liga Fantasy” y haga click en la opción deseada. Se recuerda que puede puntuar jugadores desde el listado de los mismo o desde las herramientas de búsqueda (jugadores por nombre, jugadores por equipo). </w:t>
+      </w:r>
+    </w:p>
     <w:sectPr>
-      <w:headerReference w:type="default" r:id="rId14"/>
-      <w:footerReference w:type="default" r:id="rId15"/>
+      <w:headerReference w:type="default" r:id="rId19"/>
+      <w:footerReference w:type="default" r:id="rId20"/>
+      <w:headerReference w:type="first" r:id="rId21"/>
       <w:pgSz w:w="11906" w:h="16838"/>
       <w:pgMar w:top="1417" w:right="1701" w:bottom="1417" w:left="1701" w:header="708" w:footer="708" w:gutter="0"/>
-      <w:pgNumType w:start="0"/>
+      <w:pgNumType w:start="1"/>
       <w:cols w:space="708"/>
-      <w:titlePg/>
       <w:docGrid w:linePitch="360"/>
     </w:sectPr>
   </w:body>
@@ -3260,6 +3228,115 @@
       </w:rPr>
       <w:t>Francisco Alé Palacios – Acceso Inteligente a la Información</w:t>
     </w:r>
+  </w:p>
+</w:hdr>
+</file>
+
+<file path=word/header2.xml><?xml version="1.0" encoding="utf-8"?>
+<w:hdr xmlns:wpc="http://schemas.microsoft.com/office/word/2010/wordprocessingCanvas" xmlns:cx="http://schemas.microsoft.com/office/drawing/2014/chartex" xmlns:cx1="http://schemas.microsoft.com/office/drawing/2015/9/8/chartex" xmlns:cx2="http://schemas.microsoft.com/office/drawing/2015/10/21/chartex" xmlns:cx3="http://schemas.microsoft.com/office/drawing/2016/5/9/chartex" xmlns:cx4="http://schemas.microsoft.com/office/drawing/2016/5/10/chartex" xmlns:cx5="http://schemas.microsoft.com/office/drawing/2016/5/11/chartex" xmlns:cx6="http://schemas.microsoft.com/office/drawing/2016/5/12/chartex" xmlns:cx7="http://schemas.microsoft.com/office/drawing/2016/5/13/chartex" xmlns:cx8="http://schemas.microsoft.com/office/drawing/2016/5/14/chartex" xmlns:mc="http://schemas.openxmlformats.org/markup-compatibility/2006" xmlns:aink="http://schemas.microsoft.com/office/drawing/2016/ink" xmlns:am3d="http://schemas.microsoft.com/office/drawing/2017/model3d" xmlns:o="urn:schemas-microsoft-com:office:office" xmlns:r="http://schemas.openxmlformats.org/officeDocument/2006/relationships" xmlns:m="http://schemas.openxmlformats.org/officeDocument/2006/math" xmlns:v="urn:schemas-microsoft-com:vml" xmlns:wp14="http://schemas.microsoft.com/office/word/2010/wordprocessingDrawing" xmlns:wp="http://schemas.openxmlformats.org/drawingml/2006/wordprocessingDrawing" xmlns:w10="urn:schemas-microsoft-com:office:word" xmlns:w="http://schemas.openxmlformats.org/wordprocessingml/2006/main" xmlns:w14="http://schemas.microsoft.com/office/word/2010/wordml" xmlns:w15="http://schemas.microsoft.com/office/word/2012/wordml" xmlns:w16cex="http://schemas.microsoft.com/office/word/2018/wordml/cex" xmlns:w16cid="http://schemas.microsoft.com/office/word/2016/wordml/cid" xmlns:w16="http://schemas.microsoft.com/office/word/2018/wordml" xmlns:w16se="http://schemas.microsoft.com/office/word/2015/wordml/symex" xmlns:wpg="http://schemas.microsoft.com/office/word/2010/wordprocessingGroup" xmlns:wpi="http://schemas.microsoft.com/office/word/2010/wordprocessingInk" xmlns:wne="http://schemas.microsoft.com/office/word/2006/wordml" xmlns:wps="http://schemas.microsoft.com/office/word/2010/wordprocessingShape" mc:Ignorable="w14 w15 w16se w16cid w16 w16cex wp14">
+  <w:p>
+    <w:pPr>
+      <w:pStyle w:val="Encabezado"/>
+      <w:jc w:val="both"/>
+      <w:rPr>
+        <w:i/>
+        <w:iCs/>
+      </w:rPr>
+    </w:pPr>
+    <w:r>
+      <w:rPr>
+        <w:i/>
+        <w:iCs/>
+        <w:noProof/>
+      </w:rPr>
+      <w:drawing>
+        <wp:anchor distT="0" distB="0" distL="114300" distR="114300" simplePos="0" relativeHeight="251660288" behindDoc="1" locked="0" layoutInCell="1" allowOverlap="1" wp14:anchorId="6889CE65" wp14:editId="09BFE8F0">
+          <wp:simplePos x="0" y="0"/>
+          <wp:positionH relativeFrom="page">
+            <wp:align>right</wp:align>
+          </wp:positionH>
+          <wp:positionV relativeFrom="paragraph">
+            <wp:posOffset>-306705</wp:posOffset>
+          </wp:positionV>
+          <wp:extent cx="1134110" cy="638175"/>
+          <wp:effectExtent l="0" t="0" r="0" b="9525"/>
+          <wp:wrapTight wrapText="bothSides">
+            <wp:wrapPolygon edited="0">
+              <wp:start x="7619" y="0"/>
+              <wp:lineTo x="7619" y="21278"/>
+              <wp:lineTo x="13787" y="21278"/>
+              <wp:lineTo x="13787" y="0"/>
+              <wp:lineTo x="7619" y="0"/>
+            </wp:wrapPolygon>
+          </wp:wrapTight>
+          <wp:docPr id="11" name="Imagen 11"/>
+          <wp:cNvGraphicFramePr>
+            <a:graphicFrameLocks xmlns:a="http://schemas.openxmlformats.org/drawingml/2006/main" noChangeAspect="1"/>
+          </wp:cNvGraphicFramePr>
+          <a:graphic xmlns:a="http://schemas.openxmlformats.org/drawingml/2006/main">
+            <a:graphicData uri="http://schemas.openxmlformats.org/drawingml/2006/picture">
+              <pic:pic xmlns:pic="http://schemas.openxmlformats.org/drawingml/2006/picture">
+                <pic:nvPicPr>
+                  <pic:cNvPr id="0" name="Picture 1"/>
+                  <pic:cNvPicPr>
+                    <a:picLocks noChangeAspect="1" noChangeArrowheads="1"/>
+                  </pic:cNvPicPr>
+                </pic:nvPicPr>
+                <pic:blipFill>
+                  <a:blip r:embed="rId1">
+                    <a:extLst>
+                      <a:ext uri="{28A0092B-C50C-407E-A947-70E740481C1C}">
+                        <a14:useLocalDpi xmlns:a14="http://schemas.microsoft.com/office/drawing/2010/main" val="0"/>
+                      </a:ext>
+                    </a:extLst>
+                  </a:blip>
+                  <a:srcRect/>
+                  <a:stretch>
+                    <a:fillRect/>
+                  </a:stretch>
+                </pic:blipFill>
+                <pic:spPr bwMode="auto">
+                  <a:xfrm>
+                    <a:off x="0" y="0"/>
+                    <a:ext cx="1134110" cy="638175"/>
+                  </a:xfrm>
+                  <a:prstGeom prst="rect">
+                    <a:avLst/>
+                  </a:prstGeom>
+                  <a:noFill/>
+                  <a:ln>
+                    <a:noFill/>
+                  </a:ln>
+                </pic:spPr>
+              </pic:pic>
+            </a:graphicData>
+          </a:graphic>
+          <wp14:sizeRelH relativeFrom="margin">
+            <wp14:pctWidth>0</wp14:pctWidth>
+          </wp14:sizeRelH>
+          <wp14:sizeRelV relativeFrom="margin">
+            <wp14:pctHeight>0</wp14:pctHeight>
+          </wp14:sizeRelV>
+        </wp:anchor>
+      </w:drawing>
+    </w:r>
+    <w:r>
+      <w:rPr>
+        <w:i/>
+        <w:iCs/>
+      </w:rPr>
+      <w:t>Francisco Alé Palacios – Acceso Inteligente a la Información</w:t>
+    </w:r>
+  </w:p>
+  <w:p>
+    <w:pPr>
+      <w:pStyle w:val="Encabezado"/>
+      <w:tabs>
+        <w:tab w:val="clear" w:pos="4252"/>
+        <w:tab w:val="clear" w:pos="8504"/>
+        <w:tab w:val="left" w:pos="3420"/>
+      </w:tabs>
+    </w:pPr>
   </w:p>
 </w:hdr>
 </file>
@@ -4711,9 +4788,9 @@
 
 <file path=customXml/item1.xml><?xml version="1.0" encoding="utf-8"?>
 <CoverPageProperties xmlns="http://schemas.microsoft.com/office/2006/coverPageProps">
-  <PublishDate>2021-01-29T00:00:00</PublishDate>
+  <PublishDate>29 de enro de 2021</PublishDate>
   <Abstract/>
-  <CompanyAddress>INGENIERÍA INFORMÁTICA – INGENIERÍA DEL SOFTWARE</CompanyAddress>
+  <CompanyAddress>INGENIERÍA INFORMÁTICA – INGENIERÍA DEL SOFTWAE</CompanyAddress>
   <CompanyPhone/>
   <CompanyFax/>
   <CompanyEmail/>

</xml_diff>